<commit_message>
added changes to assignment 5
</commit_message>
<xml_diff>
--- a/Projects/Midterm/Report.docx
+++ b/Projects/Midterm/Report.docx
@@ -5,7 +5,9 @@
     <w:sdt>
       <w:sdtPr>
         <w:rPr>
+          <w:rFonts w:eastAsiaTheme="minorHAnsi"/>
           <w:sz w:val="2"/>
+          <w:lang w:bidi="he-IL"/>
         </w:rPr>
         <w:id w:val="820159272"/>
         <w:docPartObj>
@@ -15,9 +17,7 @@
       </w:sdtPr>
       <w:sdtEndPr>
         <w:rPr>
-          <w:rFonts w:eastAsiaTheme="minorHAnsi"/>
           <w:sz w:val="22"/>
-          <w:lang w:bidi="he-IL"/>
         </w:rPr>
       </w:sdtEndPr>
       <w:sdtContent>
@@ -151,6 +151,7 @@
                                     <w:dataBinding w:prefixMappings="xmlns:ns0='http://purl.org/dc/elements/1.1/' xmlns:ns1='http://schemas.openxmlformats.org/package/2006/metadata/core-properties' " w:xpath="/ns1:coreProperties[1]/ns0:subject[1]" w:storeItemID="{6C3C8BC8-F283-45AE-878A-BAB7291924A1}"/>
                                     <w:text/>
                                   </w:sdtPr>
+                                  <w:sdtEndPr/>
                                   <w:sdtContent>
                                     <w:r>
                                       <w:rPr>
@@ -289,6 +290,7 @@
                               <w:dataBinding w:prefixMappings="xmlns:ns0='http://purl.org/dc/elements/1.1/' xmlns:ns1='http://schemas.openxmlformats.org/package/2006/metadata/core-properties' " w:xpath="/ns1:coreProperties[1]/ns0:subject[1]" w:storeItemID="{6C3C8BC8-F283-45AE-878A-BAB7291924A1}"/>
                               <w:text/>
                             </w:sdtPr>
+                            <w:sdtEndPr/>
                             <w:sdtContent>
                               <w:r>
                                 <w:rPr>
@@ -954,6 +956,7 @@
                                     <w:dataBinding w:prefixMappings="xmlns:ns0='http://schemas.openxmlformats.org/officeDocument/2006/extended-properties' " w:xpath="/ns0:Properties[1]/ns0:Company[1]" w:storeItemID="{6668398D-A668-4E3E-A5EB-62B293D839F1}"/>
                                     <w:text/>
                                   </w:sdtPr>
+                                  <w:sdtEndPr/>
                                   <w:sdtContent>
                                     <w:r>
                                       <w:rPr>
@@ -979,6 +982,7 @@
                                   <w:dataBinding w:prefixMappings="xmlns:ns0='http://purl.org/dc/elements/1.1/' xmlns:ns1='http://schemas.openxmlformats.org/package/2006/metadata/core-properties' " w:xpath="/ns1:coreProperties[1]/ns1:category[1]" w:storeItemID="{6C3C8BC8-F283-45AE-878A-BAB7291924A1}"/>
                                   <w:text/>
                                 </w:sdtPr>
+                                <w:sdtEndPr/>
                                 <w:sdtContent>
                                   <w:p>
                                     <w:pPr>
@@ -1049,6 +1053,7 @@
                               <w:dataBinding w:prefixMappings="xmlns:ns0='http://schemas.openxmlformats.org/officeDocument/2006/extended-properties' " w:xpath="/ns0:Properties[1]/ns0:Company[1]" w:storeItemID="{6668398D-A668-4E3E-A5EB-62B293D839F1}"/>
                               <w:text/>
                             </w:sdtPr>
+                            <w:sdtEndPr/>
                             <w:sdtContent>
                               <w:r>
                                 <w:rPr>
@@ -1074,6 +1079,7 @@
                             <w:dataBinding w:prefixMappings="xmlns:ns0='http://purl.org/dc/elements/1.1/' xmlns:ns1='http://schemas.openxmlformats.org/package/2006/metadata/core-properties' " w:xpath="/ns1:coreProperties[1]/ns1:category[1]" w:storeItemID="{6C3C8BC8-F283-45AE-878A-BAB7291924A1}"/>
                             <w:text/>
                           </w:sdtPr>
+                          <w:sdtEndPr/>
                           <w:sdtContent>
                             <w:p>
                               <w:pPr>
@@ -1110,19 +1116,3218 @@
             <w:br w:type="page"/>
           </w:r>
         </w:p>
+        <w:sdt>
+          <w:sdtPr>
+            <w:id w:val="289712351"/>
+            <w:docPartObj>
+              <w:docPartGallery w:val="Table of Contents"/>
+              <w:docPartUnique/>
+            </w:docPartObj>
+          </w:sdtPr>
+          <w:sdtEndPr>
+            <w:rPr>
+              <w:rFonts w:asciiTheme="minorHAnsi" w:eastAsiaTheme="minorHAnsi" w:hAnsiTheme="minorHAnsi" w:cstheme="minorBidi"/>
+              <w:b/>
+              <w:bCs/>
+              <w:noProof/>
+              <w:color w:val="auto"/>
+              <w:sz w:val="22"/>
+              <w:szCs w:val="22"/>
+              <w:lang w:bidi="he-IL"/>
+            </w:rPr>
+          </w:sdtEndPr>
+          <w:sdtContent>
+            <w:p>
+              <w:pPr>
+                <w:pStyle w:val="TOCHeading"/>
+              </w:pPr>
+              <w:r>
+                <w:t>Table of Contents</w:t>
+              </w:r>
+            </w:p>
+            <w:p>
+              <w:pPr>
+                <w:pStyle w:val="TOC1"/>
+                <w:tabs>
+                  <w:tab w:val="right" w:leader="dot" w:pos="9350"/>
+                </w:tabs>
+                <w:rPr>
+                  <w:rFonts w:eastAsiaTheme="minorEastAsia"/>
+                  <w:noProof/>
+                </w:rPr>
+              </w:pPr>
+              <w:r>
+                <w:fldChar w:fldCharType="begin"/>
+              </w:r>
+              <w:r>
+                <w:instrText xml:space="preserve"> TOC \o "1-3" \h \z \u </w:instrText>
+              </w:r>
+              <w:r>
+                <w:fldChar w:fldCharType="separate"/>
+              </w:r>
+              <w:hyperlink w:anchor="_Toc85289257" w:history="1">
+                <w:r>
+                  <w:rPr>
+                    <w:rStyle w:val="Hyperlink"/>
+                    <w:noProof/>
+                  </w:rPr>
+                  <w:t>Executive Summary: (Similar to an abstract)</w:t>
+                </w:r>
+                <w:r>
+                  <w:rPr>
+                    <w:noProof/>
+                    <w:webHidden/>
+                  </w:rPr>
+                  <w:tab/>
+                </w:r>
+                <w:r>
+                  <w:rPr>
+                    <w:noProof/>
+                    <w:webHidden/>
+                  </w:rPr>
+                  <w:fldChar w:fldCharType="begin"/>
+                </w:r>
+                <w:r>
+                  <w:rPr>
+                    <w:noProof/>
+                    <w:webHidden/>
+                  </w:rPr>
+                  <w:instrText xml:space="preserve"> PAGEREF _Toc85289257 \h </w:instrText>
+                </w:r>
+                <w:r>
+                  <w:rPr>
+                    <w:noProof/>
+                    <w:webHidden/>
+                  </w:rPr>
+                </w:r>
+                <w:r>
+                  <w:rPr>
+                    <w:noProof/>
+                    <w:webHidden/>
+                  </w:rPr>
+                  <w:fldChar w:fldCharType="separate"/>
+                </w:r>
+                <w:r>
+                  <w:rPr>
+                    <w:noProof/>
+                    <w:webHidden/>
+                  </w:rPr>
+                  <w:t>3</w:t>
+                </w:r>
+                <w:r>
+                  <w:rPr>
+                    <w:noProof/>
+                    <w:webHidden/>
+                  </w:rPr>
+                  <w:fldChar w:fldCharType="end"/>
+                </w:r>
+              </w:hyperlink>
+            </w:p>
+            <w:p>
+              <w:pPr>
+                <w:pStyle w:val="TOC2"/>
+                <w:tabs>
+                  <w:tab w:val="right" w:leader="dot" w:pos="9350"/>
+                </w:tabs>
+                <w:rPr>
+                  <w:rFonts w:eastAsiaTheme="minorEastAsia"/>
+                  <w:noProof/>
+                </w:rPr>
+              </w:pPr>
+              <w:hyperlink w:anchor="_Toc85289258" w:history="1">
+                <w:r>
+                  <w:rPr>
+                    <w:rStyle w:val="Hyperlink"/>
+                    <w:noProof/>
+                  </w:rPr>
+                  <w:t>SDLC Flow and plan: (flow of work according to SDLC and how we implemented it )</w:t>
+                </w:r>
+                <w:r>
+                  <w:rPr>
+                    <w:noProof/>
+                    <w:webHidden/>
+                  </w:rPr>
+                  <w:tab/>
+                </w:r>
+                <w:r>
+                  <w:rPr>
+                    <w:noProof/>
+                    <w:webHidden/>
+                  </w:rPr>
+                  <w:fldChar w:fldCharType="begin"/>
+                </w:r>
+                <w:r>
+                  <w:rPr>
+                    <w:noProof/>
+                    <w:webHidden/>
+                  </w:rPr>
+                  <w:instrText xml:space="preserve"> PAGEREF _Toc85289258 \h </w:instrText>
+                </w:r>
+                <w:r>
+                  <w:rPr>
+                    <w:noProof/>
+                    <w:webHidden/>
+                  </w:rPr>
+                </w:r>
+                <w:r>
+                  <w:rPr>
+                    <w:noProof/>
+                    <w:webHidden/>
+                  </w:rPr>
+                  <w:fldChar w:fldCharType="separate"/>
+                </w:r>
+                <w:r>
+                  <w:rPr>
+                    <w:noProof/>
+                    <w:webHidden/>
+                  </w:rPr>
+                  <w:t>3</w:t>
+                </w:r>
+                <w:r>
+                  <w:rPr>
+                    <w:noProof/>
+                    <w:webHidden/>
+                  </w:rPr>
+                  <w:fldChar w:fldCharType="end"/>
+                </w:r>
+              </w:hyperlink>
+            </w:p>
+            <w:p>
+              <w:pPr>
+                <w:pStyle w:val="TOC1"/>
+                <w:tabs>
+                  <w:tab w:val="right" w:leader="dot" w:pos="9350"/>
+                </w:tabs>
+                <w:rPr>
+                  <w:rFonts w:eastAsiaTheme="minorEastAsia"/>
+                  <w:noProof/>
+                </w:rPr>
+              </w:pPr>
+              <w:hyperlink w:anchor="_Toc85289259" w:history="1">
+                <w:r>
+                  <w:rPr>
+                    <w:rStyle w:val="Hyperlink"/>
+                    <w:noProof/>
+                  </w:rPr>
+                  <w:t>Product Requirement Document:</w:t>
+                </w:r>
+                <w:r>
+                  <w:rPr>
+                    <w:noProof/>
+                    <w:webHidden/>
+                  </w:rPr>
+                  <w:tab/>
+                </w:r>
+                <w:r>
+                  <w:rPr>
+                    <w:noProof/>
+                    <w:webHidden/>
+                  </w:rPr>
+                  <w:fldChar w:fldCharType="begin"/>
+                </w:r>
+                <w:r>
+                  <w:rPr>
+                    <w:noProof/>
+                    <w:webHidden/>
+                  </w:rPr>
+                  <w:instrText xml:space="preserve"> PAGEREF _Toc85289259 \h </w:instrText>
+                </w:r>
+                <w:r>
+                  <w:rPr>
+                    <w:noProof/>
+                    <w:webHidden/>
+                  </w:rPr>
+                </w:r>
+                <w:r>
+                  <w:rPr>
+                    <w:noProof/>
+                    <w:webHidden/>
+                  </w:rPr>
+                  <w:fldChar w:fldCharType="separate"/>
+                </w:r>
+                <w:r>
+                  <w:rPr>
+                    <w:noProof/>
+                    <w:webHidden/>
+                  </w:rPr>
+                  <w:t>3</w:t>
+                </w:r>
+                <w:r>
+                  <w:rPr>
+                    <w:noProof/>
+                    <w:webHidden/>
+                  </w:rPr>
+                  <w:fldChar w:fldCharType="end"/>
+                </w:r>
+              </w:hyperlink>
+            </w:p>
+            <w:p>
+              <w:pPr>
+                <w:pStyle w:val="TOC2"/>
+                <w:tabs>
+                  <w:tab w:val="right" w:leader="dot" w:pos="9350"/>
+                </w:tabs>
+                <w:rPr>
+                  <w:rFonts w:eastAsiaTheme="minorEastAsia"/>
+                  <w:noProof/>
+                </w:rPr>
+              </w:pPr>
+              <w:hyperlink w:anchor="_Toc85289260" w:history="1">
+                <w:r>
+                  <w:rPr>
+                    <w:rStyle w:val="Hyperlink"/>
+                    <w:noProof/>
+                  </w:rPr>
+                  <w:t>Roles and Responsibilities:</w:t>
+                </w:r>
+                <w:r>
+                  <w:rPr>
+                    <w:noProof/>
+                    <w:webHidden/>
+                  </w:rPr>
+                  <w:tab/>
+                </w:r>
+                <w:r>
+                  <w:rPr>
+                    <w:noProof/>
+                    <w:webHidden/>
+                  </w:rPr>
+                  <w:fldChar w:fldCharType="begin"/>
+                </w:r>
+                <w:r>
+                  <w:rPr>
+                    <w:noProof/>
+                    <w:webHidden/>
+                  </w:rPr>
+                  <w:instrText xml:space="preserve"> PAGEREF _Toc85289260 \h </w:instrText>
+                </w:r>
+                <w:r>
+                  <w:rPr>
+                    <w:noProof/>
+                    <w:webHidden/>
+                  </w:rPr>
+                </w:r>
+                <w:r>
+                  <w:rPr>
+                    <w:noProof/>
+                    <w:webHidden/>
+                  </w:rPr>
+                  <w:fldChar w:fldCharType="separate"/>
+                </w:r>
+                <w:r>
+                  <w:rPr>
+                    <w:noProof/>
+                    <w:webHidden/>
+                  </w:rPr>
+                  <w:t>3</w:t>
+                </w:r>
+                <w:r>
+                  <w:rPr>
+                    <w:noProof/>
+                    <w:webHidden/>
+                  </w:rPr>
+                  <w:fldChar w:fldCharType="end"/>
+                </w:r>
+              </w:hyperlink>
+            </w:p>
+            <w:p>
+              <w:pPr>
+                <w:pStyle w:val="TOC2"/>
+                <w:tabs>
+                  <w:tab w:val="right" w:leader="dot" w:pos="9350"/>
+                </w:tabs>
+                <w:rPr>
+                  <w:rFonts w:eastAsiaTheme="minorEastAsia"/>
+                  <w:noProof/>
+                </w:rPr>
+              </w:pPr>
+              <w:hyperlink w:anchor="_Toc85289261" w:history="1">
+                <w:r>
+                  <w:rPr>
+                    <w:rStyle w:val="Hyperlink"/>
+                    <w:noProof/>
+                  </w:rPr>
+                  <w:t>Team goals and objectives:</w:t>
+                </w:r>
+                <w:r>
+                  <w:rPr>
+                    <w:noProof/>
+                    <w:webHidden/>
+                  </w:rPr>
+                  <w:tab/>
+                </w:r>
+                <w:r>
+                  <w:rPr>
+                    <w:noProof/>
+                    <w:webHidden/>
+                  </w:rPr>
+                  <w:fldChar w:fldCharType="begin"/>
+                </w:r>
+                <w:r>
+                  <w:rPr>
+                    <w:noProof/>
+                    <w:webHidden/>
+                  </w:rPr>
+                  <w:instrText xml:space="preserve"> PAGEREF _Toc85289261 \h </w:instrText>
+                </w:r>
+                <w:r>
+                  <w:rPr>
+                    <w:noProof/>
+                    <w:webHidden/>
+                  </w:rPr>
+                </w:r>
+                <w:r>
+                  <w:rPr>
+                    <w:noProof/>
+                    <w:webHidden/>
+                  </w:rPr>
+                  <w:fldChar w:fldCharType="separate"/>
+                </w:r>
+                <w:r>
+                  <w:rPr>
+                    <w:noProof/>
+                    <w:webHidden/>
+                  </w:rPr>
+                  <w:t>3</w:t>
+                </w:r>
+                <w:r>
+                  <w:rPr>
+                    <w:noProof/>
+                    <w:webHidden/>
+                  </w:rPr>
+                  <w:fldChar w:fldCharType="end"/>
+                </w:r>
+              </w:hyperlink>
+            </w:p>
+            <w:p>
+              <w:pPr>
+                <w:pStyle w:val="TOC2"/>
+                <w:tabs>
+                  <w:tab w:val="right" w:leader="dot" w:pos="9350"/>
+                </w:tabs>
+                <w:rPr>
+                  <w:rFonts w:eastAsiaTheme="minorEastAsia"/>
+                  <w:noProof/>
+                </w:rPr>
+              </w:pPr>
+              <w:hyperlink w:anchor="_Toc85289262" w:history="1">
+                <w:r>
+                  <w:rPr>
+                    <w:rStyle w:val="Hyperlink"/>
+                    <w:noProof/>
+                  </w:rPr>
+                  <w:t>Acceptance Criteria: (Rubric, etc. …)</w:t>
+                </w:r>
+                <w:r>
+                  <w:rPr>
+                    <w:noProof/>
+                    <w:webHidden/>
+                  </w:rPr>
+                  <w:tab/>
+                </w:r>
+                <w:r>
+                  <w:rPr>
+                    <w:noProof/>
+                    <w:webHidden/>
+                  </w:rPr>
+                  <w:fldChar w:fldCharType="begin"/>
+                </w:r>
+                <w:r>
+                  <w:rPr>
+                    <w:noProof/>
+                    <w:webHidden/>
+                  </w:rPr>
+                  <w:instrText xml:space="preserve"> PAGEREF _Toc85289262 \h </w:instrText>
+                </w:r>
+                <w:r>
+                  <w:rPr>
+                    <w:noProof/>
+                    <w:webHidden/>
+                  </w:rPr>
+                </w:r>
+                <w:r>
+                  <w:rPr>
+                    <w:noProof/>
+                    <w:webHidden/>
+                  </w:rPr>
+                  <w:fldChar w:fldCharType="separate"/>
+                </w:r>
+                <w:r>
+                  <w:rPr>
+                    <w:noProof/>
+                    <w:webHidden/>
+                  </w:rPr>
+                  <w:t>3</w:t>
+                </w:r>
+                <w:r>
+                  <w:rPr>
+                    <w:noProof/>
+                    <w:webHidden/>
+                  </w:rPr>
+                  <w:fldChar w:fldCharType="end"/>
+                </w:r>
+              </w:hyperlink>
+            </w:p>
+            <w:p>
+              <w:pPr>
+                <w:pStyle w:val="TOC1"/>
+                <w:tabs>
+                  <w:tab w:val="right" w:leader="dot" w:pos="9350"/>
+                </w:tabs>
+                <w:rPr>
+                  <w:rFonts w:eastAsiaTheme="minorEastAsia"/>
+                  <w:noProof/>
+                </w:rPr>
+              </w:pPr>
+              <w:hyperlink w:anchor="_Toc85289263" w:history="1">
+                <w:r>
+                  <w:rPr>
+                    <w:rStyle w:val="Hyperlink"/>
+                    <w:noProof/>
+                  </w:rPr>
+                  <w:t>Design Decisions:</w:t>
+                </w:r>
+                <w:r>
+                  <w:rPr>
+                    <w:noProof/>
+                    <w:webHidden/>
+                  </w:rPr>
+                  <w:tab/>
+                </w:r>
+                <w:r>
+                  <w:rPr>
+                    <w:noProof/>
+                    <w:webHidden/>
+                  </w:rPr>
+                  <w:fldChar w:fldCharType="begin"/>
+                </w:r>
+                <w:r>
+                  <w:rPr>
+                    <w:noProof/>
+                    <w:webHidden/>
+                  </w:rPr>
+                  <w:instrText xml:space="preserve"> PAGEREF _Toc85289263 \h </w:instrText>
+                </w:r>
+                <w:r>
+                  <w:rPr>
+                    <w:noProof/>
+                    <w:webHidden/>
+                  </w:rPr>
+                </w:r>
+                <w:r>
+                  <w:rPr>
+                    <w:noProof/>
+                    <w:webHidden/>
+                  </w:rPr>
+                  <w:fldChar w:fldCharType="separate"/>
+                </w:r>
+                <w:r>
+                  <w:rPr>
+                    <w:noProof/>
+                    <w:webHidden/>
+                  </w:rPr>
+                  <w:t>3</w:t>
+                </w:r>
+                <w:r>
+                  <w:rPr>
+                    <w:noProof/>
+                    <w:webHidden/>
+                  </w:rPr>
+                  <w:fldChar w:fldCharType="end"/>
+                </w:r>
+              </w:hyperlink>
+            </w:p>
+            <w:p>
+              <w:pPr>
+                <w:pStyle w:val="TOC2"/>
+                <w:tabs>
+                  <w:tab w:val="right" w:leader="dot" w:pos="9350"/>
+                </w:tabs>
+                <w:rPr>
+                  <w:rFonts w:eastAsiaTheme="minorEastAsia"/>
+                  <w:noProof/>
+                </w:rPr>
+              </w:pPr>
+              <w:hyperlink w:anchor="_Toc85289264" w:history="1">
+                <w:r>
+                  <w:rPr>
+                    <w:rStyle w:val="Hyperlink"/>
+                    <w:noProof/>
+                  </w:rPr>
+                  <w:t>Design Objectives:</w:t>
+                </w:r>
+                <w:r>
+                  <w:rPr>
+                    <w:noProof/>
+                    <w:webHidden/>
+                  </w:rPr>
+                  <w:tab/>
+                </w:r>
+                <w:r>
+                  <w:rPr>
+                    <w:noProof/>
+                    <w:webHidden/>
+                  </w:rPr>
+                  <w:fldChar w:fldCharType="begin"/>
+                </w:r>
+                <w:r>
+                  <w:rPr>
+                    <w:noProof/>
+                    <w:webHidden/>
+                  </w:rPr>
+                  <w:instrText xml:space="preserve"> PAGEREF _Toc85289264 \h </w:instrText>
+                </w:r>
+                <w:r>
+                  <w:rPr>
+                    <w:noProof/>
+                    <w:webHidden/>
+                  </w:rPr>
+                </w:r>
+                <w:r>
+                  <w:rPr>
+                    <w:noProof/>
+                    <w:webHidden/>
+                  </w:rPr>
+                  <w:fldChar w:fldCharType="separate"/>
+                </w:r>
+                <w:r>
+                  <w:rPr>
+                    <w:noProof/>
+                    <w:webHidden/>
+                  </w:rPr>
+                  <w:t>3</w:t>
+                </w:r>
+                <w:r>
+                  <w:rPr>
+                    <w:noProof/>
+                    <w:webHidden/>
+                  </w:rPr>
+                  <w:fldChar w:fldCharType="end"/>
+                </w:r>
+              </w:hyperlink>
+            </w:p>
+            <w:p>
+              <w:pPr>
+                <w:pStyle w:val="TOC2"/>
+                <w:tabs>
+                  <w:tab w:val="right" w:leader="dot" w:pos="9350"/>
+                </w:tabs>
+                <w:rPr>
+                  <w:rFonts w:eastAsiaTheme="minorEastAsia"/>
+                  <w:noProof/>
+                </w:rPr>
+              </w:pPr>
+              <w:hyperlink w:anchor="_Toc85289265" w:history="1">
+                <w:r>
+                  <w:rPr>
+                    <w:rStyle w:val="Hyperlink"/>
+                    <w:noProof/>
+                  </w:rPr>
+                  <w:t>Flow Chart/ Program Hierarchy:</w:t>
+                </w:r>
+                <w:r>
+                  <w:rPr>
+                    <w:noProof/>
+                    <w:webHidden/>
+                  </w:rPr>
+                  <w:tab/>
+                </w:r>
+                <w:r>
+                  <w:rPr>
+                    <w:noProof/>
+                    <w:webHidden/>
+                  </w:rPr>
+                  <w:fldChar w:fldCharType="begin"/>
+                </w:r>
+                <w:r>
+                  <w:rPr>
+                    <w:noProof/>
+                    <w:webHidden/>
+                  </w:rPr>
+                  <w:instrText xml:space="preserve"> PAGEREF _Toc85289265 \h </w:instrText>
+                </w:r>
+                <w:r>
+                  <w:rPr>
+                    <w:noProof/>
+                    <w:webHidden/>
+                  </w:rPr>
+                </w:r>
+                <w:r>
+                  <w:rPr>
+                    <w:noProof/>
+                    <w:webHidden/>
+                  </w:rPr>
+                  <w:fldChar w:fldCharType="separate"/>
+                </w:r>
+                <w:r>
+                  <w:rPr>
+                    <w:noProof/>
+                    <w:webHidden/>
+                  </w:rPr>
+                  <w:t>3</w:t>
+                </w:r>
+                <w:r>
+                  <w:rPr>
+                    <w:noProof/>
+                    <w:webHidden/>
+                  </w:rPr>
+                  <w:fldChar w:fldCharType="end"/>
+                </w:r>
+              </w:hyperlink>
+            </w:p>
+            <w:p>
+              <w:pPr>
+                <w:pStyle w:val="TOC2"/>
+                <w:tabs>
+                  <w:tab w:val="right" w:leader="dot" w:pos="9350"/>
+                </w:tabs>
+                <w:rPr>
+                  <w:rFonts w:eastAsiaTheme="minorEastAsia"/>
+                  <w:noProof/>
+                </w:rPr>
+              </w:pPr>
+              <w:hyperlink w:anchor="_Toc85289266" w:history="1">
+                <w:r>
+                  <w:rPr>
+                    <w:rStyle w:val="Hyperlink"/>
+                    <w:noProof/>
+                  </w:rPr>
+                  <w:t>UML</w:t>
+                </w:r>
+                <w:r>
+                  <w:rPr>
+                    <w:noProof/>
+                    <w:webHidden/>
+                  </w:rPr>
+                  <w:tab/>
+                </w:r>
+                <w:r>
+                  <w:rPr>
+                    <w:noProof/>
+                    <w:webHidden/>
+                  </w:rPr>
+                  <w:fldChar w:fldCharType="begin"/>
+                </w:r>
+                <w:r>
+                  <w:rPr>
+                    <w:noProof/>
+                    <w:webHidden/>
+                  </w:rPr>
+                  <w:instrText xml:space="preserve"> PAGEREF _Toc85289266 \h </w:instrText>
+                </w:r>
+                <w:r>
+                  <w:rPr>
+                    <w:noProof/>
+                    <w:webHidden/>
+                  </w:rPr>
+                </w:r>
+                <w:r>
+                  <w:rPr>
+                    <w:noProof/>
+                    <w:webHidden/>
+                  </w:rPr>
+                  <w:fldChar w:fldCharType="separate"/>
+                </w:r>
+                <w:r>
+                  <w:rPr>
+                    <w:noProof/>
+                    <w:webHidden/>
+                  </w:rPr>
+                  <w:t>3</w:t>
+                </w:r>
+                <w:r>
+                  <w:rPr>
+                    <w:noProof/>
+                    <w:webHidden/>
+                  </w:rPr>
+                  <w:fldChar w:fldCharType="end"/>
+                </w:r>
+              </w:hyperlink>
+            </w:p>
+            <w:p>
+              <w:pPr>
+                <w:pStyle w:val="TOC2"/>
+                <w:tabs>
+                  <w:tab w:val="right" w:leader="dot" w:pos="9350"/>
+                </w:tabs>
+                <w:rPr>
+                  <w:rFonts w:eastAsiaTheme="minorEastAsia"/>
+                  <w:noProof/>
+                </w:rPr>
+              </w:pPr>
+              <w:hyperlink w:anchor="_Toc85289267" w:history="1">
+                <w:r>
+                  <w:rPr>
+                    <w:rStyle w:val="Hyperlink"/>
+                    <w:noProof/>
+                  </w:rPr>
+                  <w:t>Functional Description:</w:t>
+                </w:r>
+                <w:r>
+                  <w:rPr>
+                    <w:noProof/>
+                    <w:webHidden/>
+                  </w:rPr>
+                  <w:tab/>
+                </w:r>
+                <w:r>
+                  <w:rPr>
+                    <w:noProof/>
+                    <w:webHidden/>
+                  </w:rPr>
+                  <w:fldChar w:fldCharType="begin"/>
+                </w:r>
+                <w:r>
+                  <w:rPr>
+                    <w:noProof/>
+                    <w:webHidden/>
+                  </w:rPr>
+                  <w:instrText xml:space="preserve"> PAGEREF _Toc85289267 \h </w:instrText>
+                </w:r>
+                <w:r>
+                  <w:rPr>
+                    <w:noProof/>
+                    <w:webHidden/>
+                  </w:rPr>
+                </w:r>
+                <w:r>
+                  <w:rPr>
+                    <w:noProof/>
+                    <w:webHidden/>
+                  </w:rPr>
+                  <w:fldChar w:fldCharType="separate"/>
+                </w:r>
+                <w:r>
+                  <w:rPr>
+                    <w:noProof/>
+                    <w:webHidden/>
+                  </w:rPr>
+                  <w:t>3</w:t>
+                </w:r>
+                <w:r>
+                  <w:rPr>
+                    <w:noProof/>
+                    <w:webHidden/>
+                  </w:rPr>
+                  <w:fldChar w:fldCharType="end"/>
+                </w:r>
+              </w:hyperlink>
+            </w:p>
+            <w:p>
+              <w:pPr>
+                <w:pStyle w:val="TOC2"/>
+                <w:tabs>
+                  <w:tab w:val="right" w:leader="dot" w:pos="9350"/>
+                </w:tabs>
+                <w:rPr>
+                  <w:rFonts w:eastAsiaTheme="minorEastAsia"/>
+                  <w:noProof/>
+                </w:rPr>
+              </w:pPr>
+              <w:hyperlink w:anchor="_Toc85289268" w:history="1">
+                <w:r>
+                  <w:rPr>
+                    <w:rStyle w:val="Hyperlink"/>
+                    <w:noProof/>
+                  </w:rPr>
+                  <w:t>Architecture:</w:t>
+                </w:r>
+                <w:r>
+                  <w:rPr>
+                    <w:noProof/>
+                    <w:webHidden/>
+                  </w:rPr>
+                  <w:tab/>
+                </w:r>
+                <w:r>
+                  <w:rPr>
+                    <w:noProof/>
+                    <w:webHidden/>
+                  </w:rPr>
+                  <w:fldChar w:fldCharType="begin"/>
+                </w:r>
+                <w:r>
+                  <w:rPr>
+                    <w:noProof/>
+                    <w:webHidden/>
+                  </w:rPr>
+                  <w:instrText xml:space="preserve"> PAGEREF _Toc85289268 \h </w:instrText>
+                </w:r>
+                <w:r>
+                  <w:rPr>
+                    <w:noProof/>
+                    <w:webHidden/>
+                  </w:rPr>
+                </w:r>
+                <w:r>
+                  <w:rPr>
+                    <w:noProof/>
+                    <w:webHidden/>
+                  </w:rPr>
+                  <w:fldChar w:fldCharType="separate"/>
+                </w:r>
+                <w:r>
+                  <w:rPr>
+                    <w:noProof/>
+                    <w:webHidden/>
+                  </w:rPr>
+                  <w:t>3</w:t>
+                </w:r>
+                <w:r>
+                  <w:rPr>
+                    <w:noProof/>
+                    <w:webHidden/>
+                  </w:rPr>
+                  <w:fldChar w:fldCharType="end"/>
+                </w:r>
+              </w:hyperlink>
+            </w:p>
+            <w:p>
+              <w:pPr>
+                <w:pStyle w:val="TOC3"/>
+                <w:tabs>
+                  <w:tab w:val="right" w:leader="dot" w:pos="9350"/>
+                </w:tabs>
+                <w:rPr>
+                  <w:rFonts w:eastAsiaTheme="minorEastAsia"/>
+                  <w:noProof/>
+                </w:rPr>
+              </w:pPr>
+              <w:hyperlink w:anchor="_Toc85289269" w:history="1">
+                <w:r>
+                  <w:rPr>
+                    <w:rStyle w:val="Hyperlink"/>
+                    <w:noProof/>
+                  </w:rPr>
+                  <w:t>Overview and Background: (why we did it that way)</w:t>
+                </w:r>
+                <w:r>
+                  <w:rPr>
+                    <w:noProof/>
+                    <w:webHidden/>
+                  </w:rPr>
+                  <w:tab/>
+                </w:r>
+                <w:r>
+                  <w:rPr>
+                    <w:noProof/>
+                    <w:webHidden/>
+                  </w:rPr>
+                  <w:fldChar w:fldCharType="begin"/>
+                </w:r>
+                <w:r>
+                  <w:rPr>
+                    <w:noProof/>
+                    <w:webHidden/>
+                  </w:rPr>
+                  <w:instrText xml:space="preserve"> PAGEREF _Toc85289269 \h </w:instrText>
+                </w:r>
+                <w:r>
+                  <w:rPr>
+                    <w:noProof/>
+                    <w:webHidden/>
+                  </w:rPr>
+                </w:r>
+                <w:r>
+                  <w:rPr>
+                    <w:noProof/>
+                    <w:webHidden/>
+                  </w:rPr>
+                  <w:fldChar w:fldCharType="separate"/>
+                </w:r>
+                <w:r>
+                  <w:rPr>
+                    <w:noProof/>
+                    <w:webHidden/>
+                  </w:rPr>
+                  <w:t>3</w:t>
+                </w:r>
+                <w:r>
+                  <w:rPr>
+                    <w:noProof/>
+                    <w:webHidden/>
+                  </w:rPr>
+                  <w:fldChar w:fldCharType="end"/>
+                </w:r>
+              </w:hyperlink>
+            </w:p>
+            <w:p>
+              <w:pPr>
+                <w:pStyle w:val="TOC3"/>
+                <w:tabs>
+                  <w:tab w:val="right" w:leader="dot" w:pos="9350"/>
+                </w:tabs>
+                <w:rPr>
+                  <w:rFonts w:eastAsiaTheme="minorEastAsia"/>
+                  <w:noProof/>
+                </w:rPr>
+              </w:pPr>
+              <w:hyperlink w:anchor="_Toc85289270" w:history="1">
+                <w:r>
+                  <w:rPr>
+                    <w:rStyle w:val="Hyperlink"/>
+                    <w:noProof/>
+                  </w:rPr>
+                  <w:t>Program Scenario Solution:</w:t>
+                </w:r>
+                <w:r>
+                  <w:rPr>
+                    <w:noProof/>
+                    <w:webHidden/>
+                  </w:rPr>
+                  <w:tab/>
+                </w:r>
+                <w:r>
+                  <w:rPr>
+                    <w:noProof/>
+                    <w:webHidden/>
+                  </w:rPr>
+                  <w:fldChar w:fldCharType="begin"/>
+                </w:r>
+                <w:r>
+                  <w:rPr>
+                    <w:noProof/>
+                    <w:webHidden/>
+                  </w:rPr>
+                  <w:instrText xml:space="preserve"> PAGEREF _Toc85289270 \h </w:instrText>
+                </w:r>
+                <w:r>
+                  <w:rPr>
+                    <w:noProof/>
+                    <w:webHidden/>
+                  </w:rPr>
+                </w:r>
+                <w:r>
+                  <w:rPr>
+                    <w:noProof/>
+                    <w:webHidden/>
+                  </w:rPr>
+                  <w:fldChar w:fldCharType="separate"/>
+                </w:r>
+                <w:r>
+                  <w:rPr>
+                    <w:noProof/>
+                    <w:webHidden/>
+                  </w:rPr>
+                  <w:t>3</w:t>
+                </w:r>
+                <w:r>
+                  <w:rPr>
+                    <w:noProof/>
+                    <w:webHidden/>
+                  </w:rPr>
+                  <w:fldChar w:fldCharType="end"/>
+                </w:r>
+              </w:hyperlink>
+            </w:p>
+            <w:p>
+              <w:pPr>
+                <w:pStyle w:val="TOC1"/>
+                <w:tabs>
+                  <w:tab w:val="right" w:leader="dot" w:pos="9350"/>
+                </w:tabs>
+                <w:rPr>
+                  <w:rFonts w:eastAsiaTheme="minorEastAsia"/>
+                  <w:noProof/>
+                </w:rPr>
+              </w:pPr>
+              <w:hyperlink w:anchor="_Toc85289271" w:history="1">
+                <w:r>
+                  <w:rPr>
+                    <w:rStyle w:val="Hyperlink"/>
+                    <w:noProof/>
+                  </w:rPr>
+                  <w:t>Solution Details:</w:t>
+                </w:r>
+                <w:r>
+                  <w:rPr>
+                    <w:noProof/>
+                    <w:webHidden/>
+                  </w:rPr>
+                  <w:tab/>
+                </w:r>
+                <w:r>
+                  <w:rPr>
+                    <w:noProof/>
+                    <w:webHidden/>
+                  </w:rPr>
+                  <w:fldChar w:fldCharType="begin"/>
+                </w:r>
+                <w:r>
+                  <w:rPr>
+                    <w:noProof/>
+                    <w:webHidden/>
+                  </w:rPr>
+                  <w:instrText xml:space="preserve"> PAGEREF _Toc85289271 \h </w:instrText>
+                </w:r>
+                <w:r>
+                  <w:rPr>
+                    <w:noProof/>
+                    <w:webHidden/>
+                  </w:rPr>
+                </w:r>
+                <w:r>
+                  <w:rPr>
+                    <w:noProof/>
+                    <w:webHidden/>
+                  </w:rPr>
+                  <w:fldChar w:fldCharType="separate"/>
+                </w:r>
+                <w:r>
+                  <w:rPr>
+                    <w:noProof/>
+                    <w:webHidden/>
+                  </w:rPr>
+                  <w:t>3</w:t>
+                </w:r>
+                <w:r>
+                  <w:rPr>
+                    <w:noProof/>
+                    <w:webHidden/>
+                  </w:rPr>
+                  <w:fldChar w:fldCharType="end"/>
+                </w:r>
+              </w:hyperlink>
+            </w:p>
+            <w:p>
+              <w:pPr>
+                <w:pStyle w:val="TOC2"/>
+                <w:tabs>
+                  <w:tab w:val="right" w:leader="dot" w:pos="9350"/>
+                </w:tabs>
+                <w:rPr>
+                  <w:rFonts w:eastAsiaTheme="minorEastAsia"/>
+                  <w:noProof/>
+                </w:rPr>
+              </w:pPr>
+              <w:hyperlink w:anchor="_Toc85289272" w:history="1">
+                <w:r>
+                  <w:rPr>
+                    <w:rStyle w:val="Hyperlink"/>
+                    <w:noProof/>
+                  </w:rPr>
+                  <w:t>Solution Overview:</w:t>
+                </w:r>
+                <w:r>
+                  <w:rPr>
+                    <w:noProof/>
+                    <w:webHidden/>
+                  </w:rPr>
+                  <w:tab/>
+                </w:r>
+                <w:r>
+                  <w:rPr>
+                    <w:noProof/>
+                    <w:webHidden/>
+                  </w:rPr>
+                  <w:fldChar w:fldCharType="begin"/>
+                </w:r>
+                <w:r>
+                  <w:rPr>
+                    <w:noProof/>
+                    <w:webHidden/>
+                  </w:rPr>
+                  <w:instrText xml:space="preserve"> PAGEREF _Toc85289272 \h </w:instrText>
+                </w:r>
+                <w:r>
+                  <w:rPr>
+                    <w:noProof/>
+                    <w:webHidden/>
+                  </w:rPr>
+                </w:r>
+                <w:r>
+                  <w:rPr>
+                    <w:noProof/>
+                    <w:webHidden/>
+                  </w:rPr>
+                  <w:fldChar w:fldCharType="separate"/>
+                </w:r>
+                <w:r>
+                  <w:rPr>
+                    <w:noProof/>
+                    <w:webHidden/>
+                  </w:rPr>
+                  <w:t>3</w:t>
+                </w:r>
+                <w:r>
+                  <w:rPr>
+                    <w:noProof/>
+                    <w:webHidden/>
+                  </w:rPr>
+                  <w:fldChar w:fldCharType="end"/>
+                </w:r>
+              </w:hyperlink>
+            </w:p>
+            <w:p>
+              <w:pPr>
+                <w:pStyle w:val="TOC3"/>
+                <w:tabs>
+                  <w:tab w:val="right" w:leader="dot" w:pos="9350"/>
+                </w:tabs>
+                <w:rPr>
+                  <w:rFonts w:eastAsiaTheme="minorEastAsia"/>
+                  <w:noProof/>
+                </w:rPr>
+              </w:pPr>
+              <w:hyperlink w:anchor="_Toc85289273" w:history="1">
+                <w:r>
+                  <w:rPr>
+                    <w:rStyle w:val="Hyperlink"/>
+                    <w:noProof/>
+                  </w:rPr>
+                  <w:t>Describe Solution:</w:t>
+                </w:r>
+                <w:r>
+                  <w:rPr>
+                    <w:noProof/>
+                    <w:webHidden/>
+                  </w:rPr>
+                  <w:tab/>
+                </w:r>
+                <w:r>
+                  <w:rPr>
+                    <w:noProof/>
+                    <w:webHidden/>
+                  </w:rPr>
+                  <w:fldChar w:fldCharType="begin"/>
+                </w:r>
+                <w:r>
+                  <w:rPr>
+                    <w:noProof/>
+                    <w:webHidden/>
+                  </w:rPr>
+                  <w:instrText xml:space="preserve"> PAGEREF _Toc85289273 \h </w:instrText>
+                </w:r>
+                <w:r>
+                  <w:rPr>
+                    <w:noProof/>
+                    <w:webHidden/>
+                  </w:rPr>
+                </w:r>
+                <w:r>
+                  <w:rPr>
+                    <w:noProof/>
+                    <w:webHidden/>
+                  </w:rPr>
+                  <w:fldChar w:fldCharType="separate"/>
+                </w:r>
+                <w:r>
+                  <w:rPr>
+                    <w:noProof/>
+                    <w:webHidden/>
+                  </w:rPr>
+                  <w:t>3</w:t>
+                </w:r>
+                <w:r>
+                  <w:rPr>
+                    <w:noProof/>
+                    <w:webHidden/>
+                  </w:rPr>
+                  <w:fldChar w:fldCharType="end"/>
+                </w:r>
+              </w:hyperlink>
+            </w:p>
+            <w:p>
+              <w:pPr>
+                <w:pStyle w:val="TOC2"/>
+                <w:tabs>
+                  <w:tab w:val="right" w:leader="dot" w:pos="9350"/>
+                </w:tabs>
+                <w:rPr>
+                  <w:rFonts w:eastAsiaTheme="minorEastAsia"/>
+                  <w:noProof/>
+                </w:rPr>
+              </w:pPr>
+              <w:hyperlink w:anchor="_Toc85289274" w:history="1">
+                <w:r>
+                  <w:rPr>
+                    <w:rStyle w:val="Hyperlink"/>
+                    <w:noProof/>
+                  </w:rPr>
+                  <w:t>Main Components:</w:t>
+                </w:r>
+                <w:r>
+                  <w:rPr>
+                    <w:noProof/>
+                    <w:webHidden/>
+                  </w:rPr>
+                  <w:tab/>
+                </w:r>
+                <w:r>
+                  <w:rPr>
+                    <w:noProof/>
+                    <w:webHidden/>
+                  </w:rPr>
+                  <w:fldChar w:fldCharType="begin"/>
+                </w:r>
+                <w:r>
+                  <w:rPr>
+                    <w:noProof/>
+                    <w:webHidden/>
+                  </w:rPr>
+                  <w:instrText xml:space="preserve"> PAGEREF _Toc85289274 \h </w:instrText>
+                </w:r>
+                <w:r>
+                  <w:rPr>
+                    <w:noProof/>
+                    <w:webHidden/>
+                  </w:rPr>
+                </w:r>
+                <w:r>
+                  <w:rPr>
+                    <w:noProof/>
+                    <w:webHidden/>
+                  </w:rPr>
+                  <w:fldChar w:fldCharType="separate"/>
+                </w:r>
+                <w:r>
+                  <w:rPr>
+                    <w:noProof/>
+                    <w:webHidden/>
+                  </w:rPr>
+                  <w:t>3</w:t>
+                </w:r>
+                <w:r>
+                  <w:rPr>
+                    <w:noProof/>
+                    <w:webHidden/>
+                  </w:rPr>
+                  <w:fldChar w:fldCharType="end"/>
+                </w:r>
+              </w:hyperlink>
+            </w:p>
+            <w:p>
+              <w:pPr>
+                <w:pStyle w:val="TOC2"/>
+                <w:tabs>
+                  <w:tab w:val="right" w:leader="dot" w:pos="9350"/>
+                </w:tabs>
+                <w:rPr>
+                  <w:rFonts w:eastAsiaTheme="minorEastAsia"/>
+                  <w:noProof/>
+                </w:rPr>
+              </w:pPr>
+              <w:hyperlink w:anchor="_Toc85289275" w:history="1">
+                <w:r>
+                  <w:rPr>
+                    <w:rStyle w:val="Hyperlink"/>
+                    <w:noProof/>
+                  </w:rPr>
+                  <w:t>Modules (classes):</w:t>
+                </w:r>
+                <w:r>
+                  <w:rPr>
+                    <w:noProof/>
+                    <w:webHidden/>
+                  </w:rPr>
+                  <w:tab/>
+                </w:r>
+                <w:r>
+                  <w:rPr>
+                    <w:noProof/>
+                    <w:webHidden/>
+                  </w:rPr>
+                  <w:fldChar w:fldCharType="begin"/>
+                </w:r>
+                <w:r>
+                  <w:rPr>
+                    <w:noProof/>
+                    <w:webHidden/>
+                  </w:rPr>
+                  <w:instrText xml:space="preserve"> PAGEREF _Toc85289275 \h </w:instrText>
+                </w:r>
+                <w:r>
+                  <w:rPr>
+                    <w:noProof/>
+                    <w:webHidden/>
+                  </w:rPr>
+                </w:r>
+                <w:r>
+                  <w:rPr>
+                    <w:noProof/>
+                    <w:webHidden/>
+                  </w:rPr>
+                  <w:fldChar w:fldCharType="separate"/>
+                </w:r>
+                <w:r>
+                  <w:rPr>
+                    <w:noProof/>
+                    <w:webHidden/>
+                  </w:rPr>
+                  <w:t>3</w:t>
+                </w:r>
+                <w:r>
+                  <w:rPr>
+                    <w:noProof/>
+                    <w:webHidden/>
+                  </w:rPr>
+                  <w:fldChar w:fldCharType="end"/>
+                </w:r>
+              </w:hyperlink>
+            </w:p>
+            <w:p>
+              <w:pPr>
+                <w:pStyle w:val="TOC3"/>
+                <w:tabs>
+                  <w:tab w:val="right" w:leader="dot" w:pos="9350"/>
+                </w:tabs>
+                <w:rPr>
+                  <w:rFonts w:eastAsiaTheme="minorEastAsia"/>
+                  <w:noProof/>
+                </w:rPr>
+              </w:pPr>
+              <w:hyperlink w:anchor="_Toc85289276" w:history="1">
+                <w:r>
+                  <w:rPr>
+                    <w:rStyle w:val="Hyperlink"/>
+                    <w:noProof/>
+                  </w:rPr>
+                  <w:t>Module:</w:t>
+                </w:r>
+                <w:r>
+                  <w:rPr>
+                    <w:noProof/>
+                    <w:webHidden/>
+                  </w:rPr>
+                  <w:tab/>
+                </w:r>
+                <w:r>
+                  <w:rPr>
+                    <w:noProof/>
+                    <w:webHidden/>
+                  </w:rPr>
+                  <w:fldChar w:fldCharType="begin"/>
+                </w:r>
+                <w:r>
+                  <w:rPr>
+                    <w:noProof/>
+                    <w:webHidden/>
+                  </w:rPr>
+                  <w:instrText xml:space="preserve"> PAGEREF _Toc85289276 \h </w:instrText>
+                </w:r>
+                <w:r>
+                  <w:rPr>
+                    <w:noProof/>
+                    <w:webHidden/>
+                  </w:rPr>
+                </w:r>
+                <w:r>
+                  <w:rPr>
+                    <w:noProof/>
+                    <w:webHidden/>
+                  </w:rPr>
+                  <w:fldChar w:fldCharType="separate"/>
+                </w:r>
+                <w:r>
+                  <w:rPr>
+                    <w:noProof/>
+                    <w:webHidden/>
+                  </w:rPr>
+                  <w:t>3</w:t>
+                </w:r>
+                <w:r>
+                  <w:rPr>
+                    <w:noProof/>
+                    <w:webHidden/>
+                  </w:rPr>
+                  <w:fldChar w:fldCharType="end"/>
+                </w:r>
+              </w:hyperlink>
+            </w:p>
+            <w:p>
+              <w:pPr>
+                <w:pStyle w:val="TOC3"/>
+                <w:tabs>
+                  <w:tab w:val="right" w:leader="dot" w:pos="9350"/>
+                </w:tabs>
+                <w:rPr>
+                  <w:rFonts w:eastAsiaTheme="minorEastAsia"/>
+                  <w:noProof/>
+                </w:rPr>
+              </w:pPr>
+              <w:hyperlink w:anchor="_Toc85289277" w:history="1">
+                <w:r>
+                  <w:rPr>
+                    <w:rStyle w:val="Hyperlink"/>
+                    <w:noProof/>
+                  </w:rPr>
+                  <w:t>Module’s Components:</w:t>
+                </w:r>
+                <w:r>
+                  <w:rPr>
+                    <w:noProof/>
+                    <w:webHidden/>
+                  </w:rPr>
+                  <w:tab/>
+                </w:r>
+                <w:r>
+                  <w:rPr>
+                    <w:noProof/>
+                    <w:webHidden/>
+                  </w:rPr>
+                  <w:fldChar w:fldCharType="begin"/>
+                </w:r>
+                <w:r>
+                  <w:rPr>
+                    <w:noProof/>
+                    <w:webHidden/>
+                  </w:rPr>
+                  <w:instrText xml:space="preserve"> PAGEREF _Toc85289277 \h </w:instrText>
+                </w:r>
+                <w:r>
+                  <w:rPr>
+                    <w:noProof/>
+                    <w:webHidden/>
+                  </w:rPr>
+                </w:r>
+                <w:r>
+                  <w:rPr>
+                    <w:noProof/>
+                    <w:webHidden/>
+                  </w:rPr>
+                  <w:fldChar w:fldCharType="separate"/>
+                </w:r>
+                <w:r>
+                  <w:rPr>
+                    <w:noProof/>
+                    <w:webHidden/>
+                  </w:rPr>
+                  <w:t>3</w:t>
+                </w:r>
+                <w:r>
+                  <w:rPr>
+                    <w:noProof/>
+                    <w:webHidden/>
+                  </w:rPr>
+                  <w:fldChar w:fldCharType="end"/>
+                </w:r>
+              </w:hyperlink>
+            </w:p>
+            <w:p>
+              <w:pPr>
+                <w:pStyle w:val="TOC2"/>
+                <w:tabs>
+                  <w:tab w:val="right" w:leader="dot" w:pos="9350"/>
+                </w:tabs>
+                <w:rPr>
+                  <w:rFonts w:eastAsiaTheme="minorEastAsia"/>
+                  <w:noProof/>
+                </w:rPr>
+              </w:pPr>
+              <w:hyperlink w:anchor="_Toc85289278" w:history="1">
+                <w:r>
+                  <w:rPr>
+                    <w:rStyle w:val="Hyperlink"/>
+                    <w:noProof/>
+                  </w:rPr>
+                  <w:t>Importance:</w:t>
+                </w:r>
+                <w:r>
+                  <w:rPr>
+                    <w:noProof/>
+                    <w:webHidden/>
+                  </w:rPr>
+                  <w:tab/>
+                </w:r>
+                <w:r>
+                  <w:rPr>
+                    <w:noProof/>
+                    <w:webHidden/>
+                  </w:rPr>
+                  <w:fldChar w:fldCharType="begin"/>
+                </w:r>
+                <w:r>
+                  <w:rPr>
+                    <w:noProof/>
+                    <w:webHidden/>
+                  </w:rPr>
+                  <w:instrText xml:space="preserve"> PAGEREF _Toc85289278 \h </w:instrText>
+                </w:r>
+                <w:r>
+                  <w:rPr>
+                    <w:noProof/>
+                    <w:webHidden/>
+                  </w:rPr>
+                </w:r>
+                <w:r>
+                  <w:rPr>
+                    <w:noProof/>
+                    <w:webHidden/>
+                  </w:rPr>
+                  <w:fldChar w:fldCharType="separate"/>
+                </w:r>
+                <w:r>
+                  <w:rPr>
+                    <w:noProof/>
+                    <w:webHidden/>
+                  </w:rPr>
+                  <w:t>3</w:t>
+                </w:r>
+                <w:r>
+                  <w:rPr>
+                    <w:noProof/>
+                    <w:webHidden/>
+                  </w:rPr>
+                  <w:fldChar w:fldCharType="end"/>
+                </w:r>
+              </w:hyperlink>
+            </w:p>
+            <w:p>
+              <w:pPr>
+                <w:pStyle w:val="TOC1"/>
+                <w:tabs>
+                  <w:tab w:val="right" w:leader="dot" w:pos="9350"/>
+                </w:tabs>
+                <w:rPr>
+                  <w:rFonts w:eastAsiaTheme="minorEastAsia"/>
+                  <w:noProof/>
+                </w:rPr>
+              </w:pPr>
+              <w:hyperlink w:anchor="_Toc85289279" w:history="1">
+                <w:r>
+                  <w:rPr>
+                    <w:rStyle w:val="Hyperlink"/>
+                    <w:noProof/>
+                  </w:rPr>
+                  <w:t>Source Code Documentation:</w:t>
+                </w:r>
+                <w:r>
+                  <w:rPr>
+                    <w:noProof/>
+                    <w:webHidden/>
+                  </w:rPr>
+                  <w:tab/>
+                </w:r>
+                <w:r>
+                  <w:rPr>
+                    <w:noProof/>
+                    <w:webHidden/>
+                  </w:rPr>
+                  <w:fldChar w:fldCharType="begin"/>
+                </w:r>
+                <w:r>
+                  <w:rPr>
+                    <w:noProof/>
+                    <w:webHidden/>
+                  </w:rPr>
+                  <w:instrText xml:space="preserve"> PAGEREF _Toc85289279 \h </w:instrText>
+                </w:r>
+                <w:r>
+                  <w:rPr>
+                    <w:noProof/>
+                    <w:webHidden/>
+                  </w:rPr>
+                </w:r>
+                <w:r>
+                  <w:rPr>
+                    <w:noProof/>
+                    <w:webHidden/>
+                  </w:rPr>
+                  <w:fldChar w:fldCharType="separate"/>
+                </w:r>
+                <w:r>
+                  <w:rPr>
+                    <w:noProof/>
+                    <w:webHidden/>
+                  </w:rPr>
+                  <w:t>4</w:t>
+                </w:r>
+                <w:r>
+                  <w:rPr>
+                    <w:noProof/>
+                    <w:webHidden/>
+                  </w:rPr>
+                  <w:fldChar w:fldCharType="end"/>
+                </w:r>
+              </w:hyperlink>
+            </w:p>
+            <w:p>
+              <w:pPr>
+                <w:pStyle w:val="TOC2"/>
+                <w:tabs>
+                  <w:tab w:val="right" w:leader="dot" w:pos="9350"/>
+                </w:tabs>
+                <w:rPr>
+                  <w:rFonts w:eastAsiaTheme="minorEastAsia"/>
+                  <w:noProof/>
+                </w:rPr>
+              </w:pPr>
+              <w:hyperlink w:anchor="_Toc85289280" w:history="1">
+                <w:r>
+                  <w:rPr>
+                    <w:rStyle w:val="Hyperlink"/>
+                    <w:noProof/>
+                  </w:rPr>
+                  <w:t>Design Patterns:</w:t>
+                </w:r>
+                <w:r>
+                  <w:rPr>
+                    <w:noProof/>
+                    <w:webHidden/>
+                  </w:rPr>
+                  <w:tab/>
+                </w:r>
+                <w:r>
+                  <w:rPr>
+                    <w:noProof/>
+                    <w:webHidden/>
+                  </w:rPr>
+                  <w:fldChar w:fldCharType="begin"/>
+                </w:r>
+                <w:r>
+                  <w:rPr>
+                    <w:noProof/>
+                    <w:webHidden/>
+                  </w:rPr>
+                  <w:instrText xml:space="preserve"> PAGEREF _Toc85289280 \h </w:instrText>
+                </w:r>
+                <w:r>
+                  <w:rPr>
+                    <w:noProof/>
+                    <w:webHidden/>
+                  </w:rPr>
+                </w:r>
+                <w:r>
+                  <w:rPr>
+                    <w:noProof/>
+                    <w:webHidden/>
+                  </w:rPr>
+                  <w:fldChar w:fldCharType="separate"/>
+                </w:r>
+                <w:r>
+                  <w:rPr>
+                    <w:noProof/>
+                    <w:webHidden/>
+                  </w:rPr>
+                  <w:t>4</w:t>
+                </w:r>
+                <w:r>
+                  <w:rPr>
+                    <w:noProof/>
+                    <w:webHidden/>
+                  </w:rPr>
+                  <w:fldChar w:fldCharType="end"/>
+                </w:r>
+              </w:hyperlink>
+            </w:p>
+            <w:p>
+              <w:pPr>
+                <w:pStyle w:val="TOC2"/>
+                <w:tabs>
+                  <w:tab w:val="right" w:leader="dot" w:pos="9350"/>
+                </w:tabs>
+                <w:rPr>
+                  <w:rFonts w:eastAsiaTheme="minorEastAsia"/>
+                  <w:noProof/>
+                </w:rPr>
+              </w:pPr>
+              <w:hyperlink w:anchor="_Toc85289281" w:history="1">
+                <w:r>
+                  <w:rPr>
+                    <w:rStyle w:val="Hyperlink"/>
+                    <w:noProof/>
+                  </w:rPr>
+                  <w:t>Coding Standards:</w:t>
+                </w:r>
+                <w:r>
+                  <w:rPr>
+                    <w:noProof/>
+                    <w:webHidden/>
+                  </w:rPr>
+                  <w:tab/>
+                </w:r>
+                <w:r>
+                  <w:rPr>
+                    <w:noProof/>
+                    <w:webHidden/>
+                  </w:rPr>
+                  <w:fldChar w:fldCharType="begin"/>
+                </w:r>
+                <w:r>
+                  <w:rPr>
+                    <w:noProof/>
+                    <w:webHidden/>
+                  </w:rPr>
+                  <w:instrText xml:space="preserve"> PAGEREF _Toc85289281 \h </w:instrText>
+                </w:r>
+                <w:r>
+                  <w:rPr>
+                    <w:noProof/>
+                    <w:webHidden/>
+                  </w:rPr>
+                </w:r>
+                <w:r>
+                  <w:rPr>
+                    <w:noProof/>
+                    <w:webHidden/>
+                  </w:rPr>
+                  <w:fldChar w:fldCharType="separate"/>
+                </w:r>
+                <w:r>
+                  <w:rPr>
+                    <w:noProof/>
+                    <w:webHidden/>
+                  </w:rPr>
+                  <w:t>4</w:t>
+                </w:r>
+                <w:r>
+                  <w:rPr>
+                    <w:noProof/>
+                    <w:webHidden/>
+                  </w:rPr>
+                  <w:fldChar w:fldCharType="end"/>
+                </w:r>
+              </w:hyperlink>
+            </w:p>
+            <w:p>
+              <w:pPr>
+                <w:pStyle w:val="TOC2"/>
+                <w:tabs>
+                  <w:tab w:val="right" w:leader="dot" w:pos="9350"/>
+                </w:tabs>
+                <w:rPr>
+                  <w:rFonts w:eastAsiaTheme="minorEastAsia"/>
+                  <w:noProof/>
+                </w:rPr>
+              </w:pPr>
+              <w:hyperlink w:anchor="_Toc85289282" w:history="1">
+                <w:r>
+                  <w:rPr>
+                    <w:rStyle w:val="Hyperlink"/>
+                    <w:noProof/>
+                  </w:rPr>
+                  <w:t>Coding Naming Convention:</w:t>
+                </w:r>
+                <w:r>
+                  <w:rPr>
+                    <w:noProof/>
+                    <w:webHidden/>
+                  </w:rPr>
+                  <w:tab/>
+                </w:r>
+                <w:r>
+                  <w:rPr>
+                    <w:noProof/>
+                    <w:webHidden/>
+                  </w:rPr>
+                  <w:fldChar w:fldCharType="begin"/>
+                </w:r>
+                <w:r>
+                  <w:rPr>
+                    <w:noProof/>
+                    <w:webHidden/>
+                  </w:rPr>
+                  <w:instrText xml:space="preserve"> PAGEREF _Toc85289282 \h </w:instrText>
+                </w:r>
+                <w:r>
+                  <w:rPr>
+                    <w:noProof/>
+                    <w:webHidden/>
+                  </w:rPr>
+                </w:r>
+                <w:r>
+                  <w:rPr>
+                    <w:noProof/>
+                    <w:webHidden/>
+                  </w:rPr>
+                  <w:fldChar w:fldCharType="separate"/>
+                </w:r>
+                <w:r>
+                  <w:rPr>
+                    <w:noProof/>
+                    <w:webHidden/>
+                  </w:rPr>
+                  <w:t>4</w:t>
+                </w:r>
+                <w:r>
+                  <w:rPr>
+                    <w:noProof/>
+                    <w:webHidden/>
+                  </w:rPr>
+                  <w:fldChar w:fldCharType="end"/>
+                </w:r>
+              </w:hyperlink>
+            </w:p>
+            <w:p>
+              <w:pPr>
+                <w:pStyle w:val="TOC2"/>
+                <w:tabs>
+                  <w:tab w:val="right" w:leader="dot" w:pos="9350"/>
+                </w:tabs>
+                <w:rPr>
+                  <w:rFonts w:eastAsiaTheme="minorEastAsia"/>
+                  <w:noProof/>
+                </w:rPr>
+              </w:pPr>
+              <w:hyperlink w:anchor="_Toc85289283" w:history="1">
+                <w:r>
+                  <w:rPr>
+                    <w:rStyle w:val="Hyperlink"/>
+                    <w:noProof/>
+                  </w:rPr>
+                  <w:t>Other Patterns and Principles:</w:t>
+                </w:r>
+                <w:r>
+                  <w:rPr>
+                    <w:noProof/>
+                    <w:webHidden/>
+                  </w:rPr>
+                  <w:tab/>
+                </w:r>
+                <w:r>
+                  <w:rPr>
+                    <w:noProof/>
+                    <w:webHidden/>
+                  </w:rPr>
+                  <w:fldChar w:fldCharType="begin"/>
+                </w:r>
+                <w:r>
+                  <w:rPr>
+                    <w:noProof/>
+                    <w:webHidden/>
+                  </w:rPr>
+                  <w:instrText xml:space="preserve"> PAGEREF _Toc85289283 \h </w:instrText>
+                </w:r>
+                <w:r>
+                  <w:rPr>
+                    <w:noProof/>
+                    <w:webHidden/>
+                  </w:rPr>
+                </w:r>
+                <w:r>
+                  <w:rPr>
+                    <w:noProof/>
+                    <w:webHidden/>
+                  </w:rPr>
+                  <w:fldChar w:fldCharType="separate"/>
+                </w:r>
+                <w:r>
+                  <w:rPr>
+                    <w:noProof/>
+                    <w:webHidden/>
+                  </w:rPr>
+                  <w:t>4</w:t>
+                </w:r>
+                <w:r>
+                  <w:rPr>
+                    <w:noProof/>
+                    <w:webHidden/>
+                  </w:rPr>
+                  <w:fldChar w:fldCharType="end"/>
+                </w:r>
+              </w:hyperlink>
+            </w:p>
+            <w:p>
+              <w:pPr>
+                <w:pStyle w:val="TOC3"/>
+                <w:tabs>
+                  <w:tab w:val="right" w:leader="dot" w:pos="9350"/>
+                </w:tabs>
+                <w:rPr>
+                  <w:rFonts w:eastAsiaTheme="minorEastAsia"/>
+                  <w:noProof/>
+                </w:rPr>
+              </w:pPr>
+              <w:hyperlink w:anchor="_Toc85289284" w:history="1">
+                <w:r>
+                  <w:rPr>
+                    <w:rStyle w:val="Hyperlink"/>
+                    <w:noProof/>
+                  </w:rPr>
+                  <w:t>Algorithms:</w:t>
+                </w:r>
+                <w:r>
+                  <w:rPr>
+                    <w:noProof/>
+                    <w:webHidden/>
+                  </w:rPr>
+                  <w:tab/>
+                </w:r>
+                <w:r>
+                  <w:rPr>
+                    <w:noProof/>
+                    <w:webHidden/>
+                  </w:rPr>
+                  <w:fldChar w:fldCharType="begin"/>
+                </w:r>
+                <w:r>
+                  <w:rPr>
+                    <w:noProof/>
+                    <w:webHidden/>
+                  </w:rPr>
+                  <w:instrText xml:space="preserve"> PAGEREF _Toc85289284 \h </w:instrText>
+                </w:r>
+                <w:r>
+                  <w:rPr>
+                    <w:noProof/>
+                    <w:webHidden/>
+                  </w:rPr>
+                </w:r>
+                <w:r>
+                  <w:rPr>
+                    <w:noProof/>
+                    <w:webHidden/>
+                  </w:rPr>
+                  <w:fldChar w:fldCharType="separate"/>
+                </w:r>
+                <w:r>
+                  <w:rPr>
+                    <w:noProof/>
+                    <w:webHidden/>
+                  </w:rPr>
+                  <w:t>4</w:t>
+                </w:r>
+                <w:r>
+                  <w:rPr>
+                    <w:noProof/>
+                    <w:webHidden/>
+                  </w:rPr>
+                  <w:fldChar w:fldCharType="end"/>
+                </w:r>
+              </w:hyperlink>
+            </w:p>
+            <w:p>
+              <w:pPr>
+                <w:pStyle w:val="TOC1"/>
+                <w:tabs>
+                  <w:tab w:val="right" w:leader="dot" w:pos="9350"/>
+                </w:tabs>
+                <w:rPr>
+                  <w:rFonts w:eastAsiaTheme="minorEastAsia"/>
+                  <w:noProof/>
+                </w:rPr>
+              </w:pPr>
+              <w:hyperlink w:anchor="_Toc85289285" w:history="1">
+                <w:r>
+                  <w:rPr>
+                    <w:rStyle w:val="Hyperlink"/>
+                    <w:noProof/>
+                  </w:rPr>
+                  <w:t>Quality Assurance Documentation:</w:t>
+                </w:r>
+                <w:r>
+                  <w:rPr>
+                    <w:noProof/>
+                    <w:webHidden/>
+                  </w:rPr>
+                  <w:tab/>
+                </w:r>
+                <w:r>
+                  <w:rPr>
+                    <w:noProof/>
+                    <w:webHidden/>
+                  </w:rPr>
+                  <w:fldChar w:fldCharType="begin"/>
+                </w:r>
+                <w:r>
+                  <w:rPr>
+                    <w:noProof/>
+                    <w:webHidden/>
+                  </w:rPr>
+                  <w:instrText xml:space="preserve"> PAGEREF _Toc85289285 \h </w:instrText>
+                </w:r>
+                <w:r>
+                  <w:rPr>
+                    <w:noProof/>
+                    <w:webHidden/>
+                  </w:rPr>
+                </w:r>
+                <w:r>
+                  <w:rPr>
+                    <w:noProof/>
+                    <w:webHidden/>
+                  </w:rPr>
+                  <w:fldChar w:fldCharType="separate"/>
+                </w:r>
+                <w:r>
+                  <w:rPr>
+                    <w:noProof/>
+                    <w:webHidden/>
+                  </w:rPr>
+                  <w:t>4</w:t>
+                </w:r>
+                <w:r>
+                  <w:rPr>
+                    <w:noProof/>
+                    <w:webHidden/>
+                  </w:rPr>
+                  <w:fldChar w:fldCharType="end"/>
+                </w:r>
+              </w:hyperlink>
+            </w:p>
+            <w:p>
+              <w:pPr>
+                <w:pStyle w:val="TOC2"/>
+                <w:tabs>
+                  <w:tab w:val="right" w:leader="dot" w:pos="9350"/>
+                </w:tabs>
+                <w:rPr>
+                  <w:rFonts w:eastAsiaTheme="minorEastAsia"/>
+                  <w:noProof/>
+                </w:rPr>
+              </w:pPr>
+              <w:hyperlink w:anchor="_Toc85289286" w:history="1">
+                <w:r>
+                  <w:rPr>
+                    <w:rStyle w:val="Hyperlink"/>
+                    <w:noProof/>
+                  </w:rPr>
+                  <w:t>Quality Management Plan:</w:t>
+                </w:r>
+                <w:r>
+                  <w:rPr>
+                    <w:noProof/>
+                    <w:webHidden/>
+                  </w:rPr>
+                  <w:tab/>
+                </w:r>
+                <w:r>
+                  <w:rPr>
+                    <w:noProof/>
+                    <w:webHidden/>
+                  </w:rPr>
+                  <w:fldChar w:fldCharType="begin"/>
+                </w:r>
+                <w:r>
+                  <w:rPr>
+                    <w:noProof/>
+                    <w:webHidden/>
+                  </w:rPr>
+                  <w:instrText xml:space="preserve"> PAGEREF _Toc85289286 \h </w:instrText>
+                </w:r>
+                <w:r>
+                  <w:rPr>
+                    <w:noProof/>
+                    <w:webHidden/>
+                  </w:rPr>
+                </w:r>
+                <w:r>
+                  <w:rPr>
+                    <w:noProof/>
+                    <w:webHidden/>
+                  </w:rPr>
+                  <w:fldChar w:fldCharType="separate"/>
+                </w:r>
+                <w:r>
+                  <w:rPr>
+                    <w:noProof/>
+                    <w:webHidden/>
+                  </w:rPr>
+                  <w:t>4</w:t>
+                </w:r>
+                <w:r>
+                  <w:rPr>
+                    <w:noProof/>
+                    <w:webHidden/>
+                  </w:rPr>
+                  <w:fldChar w:fldCharType="end"/>
+                </w:r>
+              </w:hyperlink>
+            </w:p>
+            <w:p>
+              <w:pPr>
+                <w:pStyle w:val="TOC2"/>
+                <w:tabs>
+                  <w:tab w:val="right" w:leader="dot" w:pos="9350"/>
+                </w:tabs>
+                <w:rPr>
+                  <w:rFonts w:eastAsiaTheme="minorEastAsia"/>
+                  <w:noProof/>
+                </w:rPr>
+              </w:pPr>
+              <w:hyperlink w:anchor="_Toc85289287" w:history="1">
+                <w:r>
+                  <w:rPr>
+                    <w:rStyle w:val="Hyperlink"/>
+                    <w:noProof/>
+                  </w:rPr>
+                  <w:t>Testing Strategy:</w:t>
+                </w:r>
+                <w:r>
+                  <w:rPr>
+                    <w:noProof/>
+                    <w:webHidden/>
+                  </w:rPr>
+                  <w:tab/>
+                </w:r>
+                <w:r>
+                  <w:rPr>
+                    <w:noProof/>
+                    <w:webHidden/>
+                  </w:rPr>
+                  <w:fldChar w:fldCharType="begin"/>
+                </w:r>
+                <w:r>
+                  <w:rPr>
+                    <w:noProof/>
+                    <w:webHidden/>
+                  </w:rPr>
+                  <w:instrText xml:space="preserve"> PAGEREF _Toc85289287 \h </w:instrText>
+                </w:r>
+                <w:r>
+                  <w:rPr>
+                    <w:noProof/>
+                    <w:webHidden/>
+                  </w:rPr>
+                </w:r>
+                <w:r>
+                  <w:rPr>
+                    <w:noProof/>
+                    <w:webHidden/>
+                  </w:rPr>
+                  <w:fldChar w:fldCharType="separate"/>
+                </w:r>
+                <w:r>
+                  <w:rPr>
+                    <w:noProof/>
+                    <w:webHidden/>
+                  </w:rPr>
+                  <w:t>4</w:t>
+                </w:r>
+                <w:r>
+                  <w:rPr>
+                    <w:noProof/>
+                    <w:webHidden/>
+                  </w:rPr>
+                  <w:fldChar w:fldCharType="end"/>
+                </w:r>
+              </w:hyperlink>
+            </w:p>
+            <w:p>
+              <w:pPr>
+                <w:pStyle w:val="TOC2"/>
+                <w:tabs>
+                  <w:tab w:val="right" w:leader="dot" w:pos="9350"/>
+                </w:tabs>
+                <w:rPr>
+                  <w:rFonts w:eastAsiaTheme="minorEastAsia"/>
+                  <w:noProof/>
+                </w:rPr>
+              </w:pPr>
+              <w:hyperlink w:anchor="_Toc85289288" w:history="1">
+                <w:r>
+                  <w:rPr>
+                    <w:rStyle w:val="Hyperlink"/>
+                    <w:noProof/>
+                  </w:rPr>
+                  <w:t>Test Plan:</w:t>
+                </w:r>
+                <w:r>
+                  <w:rPr>
+                    <w:noProof/>
+                    <w:webHidden/>
+                  </w:rPr>
+                  <w:tab/>
+                </w:r>
+                <w:r>
+                  <w:rPr>
+                    <w:noProof/>
+                    <w:webHidden/>
+                  </w:rPr>
+                  <w:fldChar w:fldCharType="begin"/>
+                </w:r>
+                <w:r>
+                  <w:rPr>
+                    <w:noProof/>
+                    <w:webHidden/>
+                  </w:rPr>
+                  <w:instrText xml:space="preserve"> PAGEREF _Toc85289288 \h </w:instrText>
+                </w:r>
+                <w:r>
+                  <w:rPr>
+                    <w:noProof/>
+                    <w:webHidden/>
+                  </w:rPr>
+                </w:r>
+                <w:r>
+                  <w:rPr>
+                    <w:noProof/>
+                    <w:webHidden/>
+                  </w:rPr>
+                  <w:fldChar w:fldCharType="separate"/>
+                </w:r>
+                <w:r>
+                  <w:rPr>
+                    <w:noProof/>
+                    <w:webHidden/>
+                  </w:rPr>
+                  <w:t>4</w:t>
+                </w:r>
+                <w:r>
+                  <w:rPr>
+                    <w:noProof/>
+                    <w:webHidden/>
+                  </w:rPr>
+                  <w:fldChar w:fldCharType="end"/>
+                </w:r>
+              </w:hyperlink>
+            </w:p>
+            <w:p>
+              <w:pPr>
+                <w:pStyle w:val="TOC2"/>
+                <w:tabs>
+                  <w:tab w:val="right" w:leader="dot" w:pos="9350"/>
+                </w:tabs>
+                <w:rPr>
+                  <w:rFonts w:eastAsiaTheme="minorEastAsia"/>
+                  <w:noProof/>
+                </w:rPr>
+              </w:pPr>
+              <w:hyperlink w:anchor="_Toc85289289" w:history="1">
+                <w:r>
+                  <w:rPr>
+                    <w:rStyle w:val="Hyperlink"/>
+                    <w:noProof/>
+                  </w:rPr>
+                  <w:t>Test Cases:</w:t>
+                </w:r>
+                <w:r>
+                  <w:rPr>
+                    <w:noProof/>
+                    <w:webHidden/>
+                  </w:rPr>
+                  <w:tab/>
+                </w:r>
+                <w:r>
+                  <w:rPr>
+                    <w:noProof/>
+                    <w:webHidden/>
+                  </w:rPr>
+                  <w:fldChar w:fldCharType="begin"/>
+                </w:r>
+                <w:r>
+                  <w:rPr>
+                    <w:noProof/>
+                    <w:webHidden/>
+                  </w:rPr>
+                  <w:instrText xml:space="preserve"> PAGEREF _Toc85289289 \h </w:instrText>
+                </w:r>
+                <w:r>
+                  <w:rPr>
+                    <w:noProof/>
+                    <w:webHidden/>
+                  </w:rPr>
+                </w:r>
+                <w:r>
+                  <w:rPr>
+                    <w:noProof/>
+                    <w:webHidden/>
+                  </w:rPr>
+                  <w:fldChar w:fldCharType="separate"/>
+                </w:r>
+                <w:r>
+                  <w:rPr>
+                    <w:noProof/>
+                    <w:webHidden/>
+                  </w:rPr>
+                  <w:t>4</w:t>
+                </w:r>
+                <w:r>
+                  <w:rPr>
+                    <w:noProof/>
+                    <w:webHidden/>
+                  </w:rPr>
+                  <w:fldChar w:fldCharType="end"/>
+                </w:r>
+              </w:hyperlink>
+            </w:p>
+            <w:p>
+              <w:pPr>
+                <w:pStyle w:val="TOC2"/>
+                <w:tabs>
+                  <w:tab w:val="right" w:leader="dot" w:pos="9350"/>
+                </w:tabs>
+                <w:rPr>
+                  <w:rFonts w:eastAsiaTheme="minorEastAsia"/>
+                  <w:noProof/>
+                </w:rPr>
+              </w:pPr>
+              <w:hyperlink w:anchor="_Toc85289290" w:history="1">
+                <w:r>
+                  <w:rPr>
+                    <w:rStyle w:val="Hyperlink"/>
+                    <w:noProof/>
+                  </w:rPr>
+                  <w:t>Test Checklist:</w:t>
+                </w:r>
+                <w:r>
+                  <w:rPr>
+                    <w:noProof/>
+                    <w:webHidden/>
+                  </w:rPr>
+                  <w:tab/>
+                </w:r>
+                <w:r>
+                  <w:rPr>
+                    <w:noProof/>
+                    <w:webHidden/>
+                  </w:rPr>
+                  <w:fldChar w:fldCharType="begin"/>
+                </w:r>
+                <w:r>
+                  <w:rPr>
+                    <w:noProof/>
+                    <w:webHidden/>
+                  </w:rPr>
+                  <w:instrText xml:space="preserve"> PAGEREF _Toc85289290 \h </w:instrText>
+                </w:r>
+                <w:r>
+                  <w:rPr>
+                    <w:noProof/>
+                    <w:webHidden/>
+                  </w:rPr>
+                </w:r>
+                <w:r>
+                  <w:rPr>
+                    <w:noProof/>
+                    <w:webHidden/>
+                  </w:rPr>
+                  <w:fldChar w:fldCharType="separate"/>
+                </w:r>
+                <w:r>
+                  <w:rPr>
+                    <w:noProof/>
+                    <w:webHidden/>
+                  </w:rPr>
+                  <w:t>4</w:t>
+                </w:r>
+                <w:r>
+                  <w:rPr>
+                    <w:noProof/>
+                    <w:webHidden/>
+                  </w:rPr>
+                  <w:fldChar w:fldCharType="end"/>
+                </w:r>
+              </w:hyperlink>
+            </w:p>
+            <w:p>
+              <w:pPr>
+                <w:pStyle w:val="TOC2"/>
+                <w:tabs>
+                  <w:tab w:val="right" w:leader="dot" w:pos="9350"/>
+                </w:tabs>
+                <w:rPr>
+                  <w:rFonts w:eastAsiaTheme="minorEastAsia"/>
+                  <w:noProof/>
+                </w:rPr>
+              </w:pPr>
+              <w:hyperlink w:anchor="_Toc85289291" w:history="1">
+                <w:r>
+                  <w:rPr>
+                    <w:rStyle w:val="Hyperlink"/>
+                    <w:noProof/>
+                  </w:rPr>
+                  <w:t>Test Results:</w:t>
+                </w:r>
+                <w:r>
+                  <w:rPr>
+                    <w:noProof/>
+                    <w:webHidden/>
+                  </w:rPr>
+                  <w:tab/>
+                </w:r>
+                <w:r>
+                  <w:rPr>
+                    <w:noProof/>
+                    <w:webHidden/>
+                  </w:rPr>
+                  <w:fldChar w:fldCharType="begin"/>
+                </w:r>
+                <w:r>
+                  <w:rPr>
+                    <w:noProof/>
+                    <w:webHidden/>
+                  </w:rPr>
+                  <w:instrText xml:space="preserve"> PAGEREF _Toc85289291 \h </w:instrText>
+                </w:r>
+                <w:r>
+                  <w:rPr>
+                    <w:noProof/>
+                    <w:webHidden/>
+                  </w:rPr>
+                </w:r>
+                <w:r>
+                  <w:rPr>
+                    <w:noProof/>
+                    <w:webHidden/>
+                  </w:rPr>
+                  <w:fldChar w:fldCharType="separate"/>
+                </w:r>
+                <w:r>
+                  <w:rPr>
+                    <w:noProof/>
+                    <w:webHidden/>
+                  </w:rPr>
+                  <w:t>4</w:t>
+                </w:r>
+                <w:r>
+                  <w:rPr>
+                    <w:noProof/>
+                    <w:webHidden/>
+                  </w:rPr>
+                  <w:fldChar w:fldCharType="end"/>
+                </w:r>
+              </w:hyperlink>
+            </w:p>
+            <w:p>
+              <w:pPr>
+                <w:pStyle w:val="TOC2"/>
+                <w:tabs>
+                  <w:tab w:val="right" w:leader="dot" w:pos="9350"/>
+                </w:tabs>
+                <w:rPr>
+                  <w:rFonts w:eastAsiaTheme="minorEastAsia"/>
+                  <w:noProof/>
+                </w:rPr>
+              </w:pPr>
+              <w:hyperlink w:anchor="_Toc85289292" w:history="1">
+                <w:r>
+                  <w:rPr>
+                    <w:rStyle w:val="Hyperlink"/>
+                    <w:noProof/>
+                  </w:rPr>
+                  <w:t>Troubleshooting Methodology:</w:t>
+                </w:r>
+                <w:r>
+                  <w:rPr>
+                    <w:noProof/>
+                    <w:webHidden/>
+                  </w:rPr>
+                  <w:tab/>
+                </w:r>
+                <w:r>
+                  <w:rPr>
+                    <w:noProof/>
+                    <w:webHidden/>
+                  </w:rPr>
+                  <w:fldChar w:fldCharType="begin"/>
+                </w:r>
+                <w:r>
+                  <w:rPr>
+                    <w:noProof/>
+                    <w:webHidden/>
+                  </w:rPr>
+                  <w:instrText xml:space="preserve"> PAGEREF _Toc85289292 \h </w:instrText>
+                </w:r>
+                <w:r>
+                  <w:rPr>
+                    <w:noProof/>
+                    <w:webHidden/>
+                  </w:rPr>
+                </w:r>
+                <w:r>
+                  <w:rPr>
+                    <w:noProof/>
+                    <w:webHidden/>
+                  </w:rPr>
+                  <w:fldChar w:fldCharType="separate"/>
+                </w:r>
+                <w:r>
+                  <w:rPr>
+                    <w:noProof/>
+                    <w:webHidden/>
+                  </w:rPr>
+                  <w:t>4</w:t>
+                </w:r>
+                <w:r>
+                  <w:rPr>
+                    <w:noProof/>
+                    <w:webHidden/>
+                  </w:rPr>
+                  <w:fldChar w:fldCharType="end"/>
+                </w:r>
+              </w:hyperlink>
+            </w:p>
+            <w:p>
+              <w:pPr>
+                <w:pStyle w:val="TOC1"/>
+                <w:tabs>
+                  <w:tab w:val="right" w:leader="dot" w:pos="9350"/>
+                </w:tabs>
+                <w:rPr>
+                  <w:rFonts w:eastAsiaTheme="minorEastAsia"/>
+                  <w:noProof/>
+                </w:rPr>
+              </w:pPr>
+              <w:hyperlink w:anchor="_Toc85289293" w:history="1">
+                <w:r>
+                  <w:rPr>
+                    <w:rStyle w:val="Hyperlink"/>
+                    <w:noProof/>
+                  </w:rPr>
+                  <w:t>Sources:</w:t>
+                </w:r>
+                <w:r>
+                  <w:rPr>
+                    <w:noProof/>
+                    <w:webHidden/>
+                  </w:rPr>
+                  <w:tab/>
+                </w:r>
+                <w:r>
+                  <w:rPr>
+                    <w:noProof/>
+                    <w:webHidden/>
+                  </w:rPr>
+                  <w:fldChar w:fldCharType="begin"/>
+                </w:r>
+                <w:r>
+                  <w:rPr>
+                    <w:noProof/>
+                    <w:webHidden/>
+                  </w:rPr>
+                  <w:instrText xml:space="preserve"> PAGEREF _Toc85289293 \h </w:instrText>
+                </w:r>
+                <w:r>
+                  <w:rPr>
+                    <w:noProof/>
+                    <w:webHidden/>
+                  </w:rPr>
+                </w:r>
+                <w:r>
+                  <w:rPr>
+                    <w:noProof/>
+                    <w:webHidden/>
+                  </w:rPr>
+                  <w:fldChar w:fldCharType="separate"/>
+                </w:r>
+                <w:r>
+                  <w:rPr>
+                    <w:noProof/>
+                    <w:webHidden/>
+                  </w:rPr>
+                  <w:t>4</w:t>
+                </w:r>
+                <w:r>
+                  <w:rPr>
+                    <w:noProof/>
+                    <w:webHidden/>
+                  </w:rPr>
+                  <w:fldChar w:fldCharType="end"/>
+                </w:r>
+              </w:hyperlink>
+            </w:p>
+            <w:p>
+              <w:pPr>
+                <w:pStyle w:val="TOC1"/>
+                <w:tabs>
+                  <w:tab w:val="right" w:leader="dot" w:pos="9350"/>
+                </w:tabs>
+                <w:rPr>
+                  <w:rFonts w:eastAsiaTheme="minorEastAsia"/>
+                  <w:noProof/>
+                </w:rPr>
+              </w:pPr>
+              <w:hyperlink w:anchor="_Toc85289294" w:history="1">
+                <w:r>
+                  <w:rPr>
+                    <w:rStyle w:val="Hyperlink"/>
+                    <w:noProof/>
+                  </w:rPr>
+                  <w:t>Glossary:</w:t>
+                </w:r>
+                <w:r>
+                  <w:rPr>
+                    <w:noProof/>
+                    <w:webHidden/>
+                  </w:rPr>
+                  <w:tab/>
+                </w:r>
+                <w:r>
+                  <w:rPr>
+                    <w:noProof/>
+                    <w:webHidden/>
+                  </w:rPr>
+                  <w:fldChar w:fldCharType="begin"/>
+                </w:r>
+                <w:r>
+                  <w:rPr>
+                    <w:noProof/>
+                    <w:webHidden/>
+                  </w:rPr>
+                  <w:instrText xml:space="preserve"> PAGEREF _Toc85289294 \h </w:instrText>
+                </w:r>
+                <w:r>
+                  <w:rPr>
+                    <w:noProof/>
+                    <w:webHidden/>
+                  </w:rPr>
+                </w:r>
+                <w:r>
+                  <w:rPr>
+                    <w:noProof/>
+                    <w:webHidden/>
+                  </w:rPr>
+                  <w:fldChar w:fldCharType="separate"/>
+                </w:r>
+                <w:r>
+                  <w:rPr>
+                    <w:noProof/>
+                    <w:webHidden/>
+                  </w:rPr>
+                  <w:t>5</w:t>
+                </w:r>
+                <w:r>
+                  <w:rPr>
+                    <w:noProof/>
+                    <w:webHidden/>
+                  </w:rPr>
+                  <w:fldChar w:fldCharType="end"/>
+                </w:r>
+              </w:hyperlink>
+            </w:p>
+            <w:p>
+              <w:r>
+                <w:rPr>
+                  <w:b/>
+                  <w:bCs/>
+                  <w:noProof/>
+                </w:rPr>
+                <w:fldChar w:fldCharType="end"/>
+              </w:r>
+            </w:p>
+          </w:sdtContent>
+        </w:sdt>
+        <w:p>
+          <w:r>
+            <w:br w:type="page"/>
+          </w:r>
+        </w:p>
+        <w:p/>
       </w:sdtContent>
     </w:sdt>
     <w:p>
-      <w:r>
-        <w:lastRenderedPageBreak/>
-        <w:br w:type="page"/>
-      </w:r>
+      <w:pPr>
+        <w:pStyle w:val="Heading1"/>
+      </w:pPr>
+      <w:bookmarkStart w:id="0" w:name="_Toc85289257"/>
+      <w:r>
+        <w:t>Executive Summary:</w:t>
+      </w:r>
+      <w:r>
+        <w:t xml:space="preserve"> (Similar to an abstract)</w:t>
+      </w:r>
+      <w:bookmarkEnd w:id="0"/>
+    </w:p>
+    <w:p/>
+    <w:p>
+      <w:pPr>
+        <w:pStyle w:val="Heading2"/>
+        <w:ind w:firstLine="720"/>
+      </w:pPr>
+      <w:bookmarkStart w:id="1" w:name="_Toc85289258"/>
+      <w:r>
+        <w:t xml:space="preserve">SDLC Flow and plan: (flow of work according to SDLC and how we implemented </w:t>
+      </w:r>
+      <w:proofErr w:type="gramStart"/>
+      <w:r>
+        <w:t>it )</w:t>
+      </w:r>
+      <w:bookmarkEnd w:id="1"/>
+      <w:proofErr w:type="gramEnd"/>
     </w:p>
     <w:p>
-      <w:r>
-        <w:lastRenderedPageBreak/>
+      <w:pPr>
+        <w:pStyle w:val="Heading1"/>
+      </w:pPr>
+      <w:bookmarkStart w:id="2" w:name="_Toc85289259"/>
+      <w:r>
+        <w:t>Product Requirement Document:</w:t>
+      </w:r>
+      <w:bookmarkEnd w:id="2"/>
+    </w:p>
+    <w:p>
+      <w:pPr>
+        <w:pStyle w:val="Heading2"/>
+      </w:pPr>
+      <w:r>
+        <w:tab/>
+      </w:r>
+      <w:bookmarkStart w:id="3" w:name="_Toc85289260"/>
+      <w:r>
+        <w:t>Roles and Responsibilities:</w:t>
+      </w:r>
+      <w:bookmarkEnd w:id="3"/>
+    </w:p>
+    <w:p>
+      <w:pPr>
+        <w:pStyle w:val="Heading2"/>
+      </w:pPr>
+      <w:r>
+        <w:tab/>
+      </w:r>
+      <w:bookmarkStart w:id="4" w:name="_Toc85289261"/>
+      <w:r>
+        <w:t>Team goals and objectives:</w:t>
+      </w:r>
+      <w:bookmarkEnd w:id="4"/>
+    </w:p>
+    <w:p>
+      <w:pPr>
+        <w:pStyle w:val="Heading2"/>
+      </w:pPr>
+      <w:r>
+        <w:tab/>
+      </w:r>
+      <w:bookmarkStart w:id="5" w:name="_Toc85289262"/>
+      <w:r>
+        <w:t>Acceptance Criteria: (Rubric, etc. …)</w:t>
+      </w:r>
+      <w:bookmarkEnd w:id="5"/>
+    </w:p>
+    <w:p>
+      <w:pPr>
+        <w:pStyle w:val="Heading1"/>
+      </w:pPr>
+      <w:bookmarkStart w:id="6" w:name="_Toc85289263"/>
+      <w:r>
+        <w:t>Design Decisions:</w:t>
+      </w:r>
+      <w:bookmarkEnd w:id="6"/>
+    </w:p>
+    <w:p>
+      <w:pPr>
+        <w:pStyle w:val="Heading2"/>
+      </w:pPr>
+      <w:r>
+        <w:tab/>
+      </w:r>
+      <w:bookmarkStart w:id="7" w:name="_Toc85289264"/>
+      <w:r>
+        <w:t>Design Objectives:</w:t>
+      </w:r>
+      <w:bookmarkEnd w:id="7"/>
+    </w:p>
+    <w:p>
+      <w:pPr>
+        <w:pStyle w:val="Heading2"/>
+      </w:pPr>
+      <w:r>
+        <w:tab/>
+      </w:r>
+      <w:bookmarkStart w:id="8" w:name="_Toc85289265"/>
+      <w:r>
+        <w:t>Flow Chart/</w:t>
+      </w:r>
+      <w:r>
+        <w:t xml:space="preserve"> </w:t>
+      </w:r>
+      <w:r>
+        <w:t>Program Hierarchy:</w:t>
+      </w:r>
+      <w:bookmarkEnd w:id="8"/>
+    </w:p>
+    <w:p>
+      <w:pPr>
+        <w:pStyle w:val="Heading2"/>
+      </w:pPr>
+      <w:r>
+        <w:tab/>
+      </w:r>
+      <w:bookmarkStart w:id="9" w:name="_Toc85289266"/>
+      <w:r>
+        <w:t>UML</w:t>
+      </w:r>
+      <w:bookmarkEnd w:id="9"/>
+    </w:p>
+    <w:p>
+      <w:pPr>
+        <w:pStyle w:val="Heading2"/>
+        <w:ind w:firstLine="720"/>
+      </w:pPr>
+      <w:bookmarkStart w:id="10" w:name="_Toc85289267"/>
+      <w:r>
+        <w:t>Functional Description:</w:t>
+      </w:r>
+      <w:bookmarkEnd w:id="10"/>
+    </w:p>
+    <w:p>
+      <w:pPr>
+        <w:pStyle w:val="Heading2"/>
+        <w:ind w:firstLine="720"/>
+      </w:pPr>
+      <w:bookmarkStart w:id="11" w:name="_Toc85289268"/>
+      <w:r>
+        <w:t>Architecture:</w:t>
+      </w:r>
+      <w:bookmarkEnd w:id="11"/>
+    </w:p>
+    <w:p>
+      <w:pPr>
+        <w:pStyle w:val="Heading3"/>
+      </w:pPr>
+      <w:r>
+        <w:tab/>
+      </w:r>
+      <w:r>
+        <w:tab/>
+      </w:r>
+      <w:bookmarkStart w:id="12" w:name="_Toc85289269"/>
+      <w:r>
+        <w:t>Overview and Background: (why we did it that way)</w:t>
+      </w:r>
+      <w:bookmarkEnd w:id="12"/>
+    </w:p>
+    <w:p>
+      <w:pPr>
+        <w:pStyle w:val="Heading4"/>
+      </w:pPr>
+      <w:r>
+        <w:tab/>
+      </w:r>
+      <w:r>
+        <w:tab/>
+      </w:r>
+      <w:r>
+        <w:tab/>
+        <w:t>Architecture/Design Principles:</w:t>
+      </w:r>
+    </w:p>
+    <w:p>
+      <w:pPr>
+        <w:pStyle w:val="Heading3"/>
+      </w:pPr>
+      <w:r>
+        <w:tab/>
+      </w:r>
+      <w:r>
+        <w:tab/>
+      </w:r>
+      <w:bookmarkStart w:id="13" w:name="_Toc85289270"/>
+      <w:r>
+        <w:t>Program Scenario Solution:</w:t>
+      </w:r>
+      <w:bookmarkEnd w:id="13"/>
+    </w:p>
+    <w:p>
+      <w:pPr>
+        <w:pStyle w:val="Heading1"/>
+      </w:pPr>
+      <w:bookmarkStart w:id="14" w:name="_Toc85289271"/>
+      <w:r>
+        <w:t>Solution Details:</w:t>
+      </w:r>
+      <w:bookmarkEnd w:id="14"/>
+    </w:p>
+    <w:p>
+      <w:pPr>
+        <w:pStyle w:val="Heading2"/>
+      </w:pPr>
+      <w:r>
+        <w:tab/>
+      </w:r>
+      <w:bookmarkStart w:id="15" w:name="_Toc85289272"/>
+      <w:r>
+        <w:t>Solution Overview:</w:t>
+      </w:r>
+      <w:bookmarkEnd w:id="15"/>
+    </w:p>
+    <w:p>
+      <w:pPr>
+        <w:pStyle w:val="Heading3"/>
+      </w:pPr>
+      <w:r>
+        <w:tab/>
+      </w:r>
+      <w:r>
+        <w:tab/>
+      </w:r>
+      <w:bookmarkStart w:id="16" w:name="_Toc85289273"/>
+      <w:r>
+        <w:t>Describe Solution:</w:t>
+      </w:r>
+      <w:bookmarkEnd w:id="16"/>
+    </w:p>
+    <w:p>
+      <w:pPr>
+        <w:pStyle w:val="Heading2"/>
+      </w:pPr>
+      <w:r>
+        <w:tab/>
+      </w:r>
+      <w:bookmarkStart w:id="17" w:name="_Toc85289274"/>
+      <w:r>
+        <w:t>Main Components:</w:t>
+      </w:r>
+      <w:bookmarkEnd w:id="17"/>
+    </w:p>
+    <w:p>
+      <w:pPr>
+        <w:pStyle w:val="Heading2"/>
+      </w:pPr>
+      <w:r>
+        <w:tab/>
+      </w:r>
+      <w:bookmarkStart w:id="18" w:name="_Toc85289275"/>
+      <w:r>
+        <w:t>Modules (classes):</w:t>
+      </w:r>
+      <w:bookmarkEnd w:id="18"/>
+    </w:p>
+    <w:p>
+      <w:pPr>
+        <w:pStyle w:val="Heading3"/>
+      </w:pPr>
+      <w:r>
+        <w:tab/>
+      </w:r>
+      <w:r>
+        <w:tab/>
+      </w:r>
+      <w:bookmarkStart w:id="19" w:name="_Toc85289276"/>
+      <w:r>
+        <w:t>Module:</w:t>
+      </w:r>
+      <w:bookmarkEnd w:id="19"/>
+    </w:p>
+    <w:p>
+      <w:r>
+        <w:tab/>
+      </w:r>
+      <w:r>
+        <w:tab/>
+      </w:r>
+      <w:r>
+        <w:tab/>
+      </w:r>
+    </w:p>
+    <w:p>
+      <w:pPr>
+        <w:pStyle w:val="Heading3"/>
+      </w:pPr>
+      <w:r>
+        <w:tab/>
+      </w:r>
+      <w:r>
+        <w:tab/>
+      </w:r>
+      <w:bookmarkStart w:id="20" w:name="_Toc85289277"/>
+      <w:r>
+        <w:t>Module’s Components:</w:t>
+      </w:r>
+      <w:bookmarkEnd w:id="20"/>
+    </w:p>
+    <w:p/>
+    <w:p>
+      <w:pPr>
+        <w:pStyle w:val="Heading2"/>
+      </w:pPr>
+      <w:r>
+        <w:tab/>
+      </w:r>
+      <w:bookmarkStart w:id="21" w:name="_Toc85289278"/>
+      <w:r>
+        <w:t>Importance:</w:t>
+      </w:r>
+      <w:bookmarkEnd w:id="21"/>
+    </w:p>
+    <w:p/>
+    <w:p>
+      <w:r>
+        <w:tab/>
+      </w:r>
+      <w:r>
+        <w:tab/>
+      </w:r>
+    </w:p>
+    <w:p>
+      <w:r>
+        <w:t xml:space="preserve"> </w:t>
+      </w:r>
+      <w:r>
+        <w:tab/>
+      </w:r>
+    </w:p>
+    <w:p/>
+    <w:p/>
+    <w:p>
+      <w:pPr>
+        <w:pStyle w:val="Heading1"/>
+      </w:pPr>
+      <w:bookmarkStart w:id="22" w:name="_Toc85289279"/>
+      <w:r>
+        <w:t>Source Code Documentation:</w:t>
+      </w:r>
+      <w:bookmarkEnd w:id="22"/>
+    </w:p>
+    <w:p>
+      <w:pPr>
+        <w:pStyle w:val="Heading2"/>
+      </w:pPr>
+      <w:r>
+        <w:tab/>
+      </w:r>
+      <w:bookmarkStart w:id="23" w:name="_Toc85289280"/>
+      <w:r>
+        <w:t>Design Patterns:</w:t>
+      </w:r>
+      <w:bookmarkEnd w:id="23"/>
+    </w:p>
+    <w:p>
+      <w:pPr>
+        <w:pStyle w:val="Heading2"/>
+      </w:pPr>
+      <w:r>
+        <w:tab/>
+      </w:r>
+      <w:bookmarkStart w:id="24" w:name="_Toc85289281"/>
+      <w:r>
+        <w:t>Coding Standards:</w:t>
+      </w:r>
+      <w:bookmarkEnd w:id="24"/>
+    </w:p>
+    <w:p>
+      <w:pPr>
+        <w:pStyle w:val="Heading2"/>
+      </w:pPr>
+      <w:r>
+        <w:tab/>
+      </w:r>
+      <w:bookmarkStart w:id="25" w:name="_Toc85289282"/>
+      <w:r>
+        <w:t>Coding Naming Convention:</w:t>
+      </w:r>
+      <w:bookmarkEnd w:id="25"/>
+    </w:p>
+    <w:p>
+      <w:pPr>
+        <w:pStyle w:val="Heading2"/>
+      </w:pPr>
+      <w:r>
+        <w:tab/>
+      </w:r>
+      <w:bookmarkStart w:id="26" w:name="_Toc85289283"/>
+      <w:r>
+        <w:t>Other Patterns and Principles:</w:t>
+      </w:r>
+      <w:bookmarkEnd w:id="26"/>
+    </w:p>
+    <w:p>
+      <w:pPr>
+        <w:pStyle w:val="Heading3"/>
+      </w:pPr>
+      <w:r>
+        <w:tab/>
+      </w:r>
+      <w:r>
+        <w:tab/>
+      </w:r>
+      <w:bookmarkStart w:id="27" w:name="_Toc85289284"/>
+      <w:r>
+        <w:t>Algorithms:</w:t>
+      </w:r>
+      <w:bookmarkEnd w:id="27"/>
+    </w:p>
+    <w:p>
+      <w:pPr>
+        <w:pStyle w:val="Heading1"/>
+      </w:pPr>
+      <w:bookmarkStart w:id="28" w:name="_Toc85289285"/>
+      <w:r>
+        <w:t>Quality Assurance Documentation:</w:t>
+      </w:r>
+      <w:bookmarkEnd w:id="28"/>
+    </w:p>
+    <w:p>
+      <w:pPr>
+        <w:pStyle w:val="Heading2"/>
+      </w:pPr>
+      <w:r>
+        <w:tab/>
+      </w:r>
+      <w:bookmarkStart w:id="29" w:name="_Toc85289286"/>
+      <w:r>
+        <w:t>Quality Management Plan:</w:t>
+      </w:r>
+      <w:bookmarkEnd w:id="29"/>
+    </w:p>
+    <w:p>
+      <w:pPr>
+        <w:pStyle w:val="Heading2"/>
+      </w:pPr>
+      <w:r>
+        <w:tab/>
+      </w:r>
+      <w:bookmarkStart w:id="30" w:name="_Toc85289287"/>
+      <w:r>
+        <w:t>Testing Strategy:</w:t>
+      </w:r>
+      <w:bookmarkEnd w:id="30"/>
+    </w:p>
+    <w:p>
+      <w:pPr>
+        <w:pStyle w:val="Heading2"/>
+      </w:pPr>
+      <w:r>
+        <w:tab/>
+      </w:r>
+      <w:bookmarkStart w:id="31" w:name="_Toc85289288"/>
+      <w:r>
+        <w:t>Test Plan:</w:t>
+      </w:r>
+      <w:bookmarkEnd w:id="31"/>
+    </w:p>
+    <w:p>
+      <w:pPr>
+        <w:pStyle w:val="Heading2"/>
+      </w:pPr>
+      <w:r>
+        <w:tab/>
+      </w:r>
+      <w:bookmarkStart w:id="32" w:name="_Toc85289289"/>
+      <w:r>
+        <w:t>Test Cases:</w:t>
+      </w:r>
+      <w:bookmarkEnd w:id="32"/>
+    </w:p>
+    <w:p>
+      <w:pPr>
+        <w:pStyle w:val="Heading2"/>
+      </w:pPr>
+      <w:r>
+        <w:tab/>
+      </w:r>
+      <w:bookmarkStart w:id="33" w:name="_Toc85289290"/>
+      <w:r>
+        <w:t>Test Checklist:</w:t>
+      </w:r>
+      <w:bookmarkEnd w:id="33"/>
+    </w:p>
+    <w:p>
+      <w:pPr>
+        <w:pStyle w:val="Heading2"/>
+      </w:pPr>
+      <w:r>
+        <w:tab/>
+      </w:r>
+      <w:bookmarkStart w:id="34" w:name="_Toc85289291"/>
+      <w:r>
+        <w:t>Test Results:</w:t>
+      </w:r>
+      <w:bookmarkEnd w:id="34"/>
+    </w:p>
+    <w:p>
+      <w:pPr>
+        <w:pStyle w:val="Heading2"/>
+      </w:pPr>
+      <w:r>
+        <w:tab/>
+      </w:r>
+      <w:bookmarkStart w:id="35" w:name="_Toc85289292"/>
+      <w:r>
+        <w:t>Troubleshooting Methodology:</w:t>
+      </w:r>
+      <w:bookmarkEnd w:id="35"/>
+    </w:p>
+    <w:p>
+      <w:pPr>
+        <w:pStyle w:val="Heading1"/>
+      </w:pPr>
+      <w:bookmarkStart w:id="36" w:name="_Toc85289293"/>
+      <w:r>
         <w:t>Sources:</w:t>
       </w:r>
+      <w:bookmarkEnd w:id="36"/>
     </w:p>
     <w:p/>
     <w:p/>
@@ -1153,10 +4358,14 @@
     <w:p/>
     <w:p/>
     <w:p>
-      <w:r>
-        <w:lastRenderedPageBreak/>
+      <w:pPr>
+        <w:pStyle w:val="Heading1"/>
+      </w:pPr>
+      <w:bookmarkStart w:id="37" w:name="_Toc85289294"/>
+      <w:r>
         <w:t>Glossary:</w:t>
       </w:r>
+      <w:bookmarkEnd w:id="37"/>
     </w:p>
     <w:p/>
     <w:sectPr>
@@ -1699,10 +4908,96 @@
     <w:name w:val="Normal"/>
     <w:qFormat/>
   </w:style>
+  <w:style w:type="paragraph" w:styleId="Heading1">
+    <w:name w:val="heading 1"/>
+    <w:basedOn w:val="Normal"/>
+    <w:next w:val="Normal"/>
+    <w:link w:val="Heading1Char"/>
+    <w:uiPriority w:val="9"/>
+    <w:qFormat/>
+    <w:rsid w:val="008B3862"/>
+    <w:pPr>
+      <w:keepNext/>
+      <w:keepLines/>
+      <w:spacing w:before="240" w:after="0"/>
+      <w:outlineLvl w:val="0"/>
+    </w:pPr>
+    <w:rPr>
+      <w:rFonts w:asciiTheme="majorHAnsi" w:eastAsiaTheme="majorEastAsia" w:hAnsiTheme="majorHAnsi" w:cstheme="majorBidi"/>
+      <w:color w:val="2F5496" w:themeColor="accent1" w:themeShade="BF"/>
+      <w:sz w:val="32"/>
+      <w:szCs w:val="32"/>
+    </w:rPr>
+  </w:style>
+  <w:style w:type="paragraph" w:styleId="Heading2">
+    <w:name w:val="heading 2"/>
+    <w:basedOn w:val="Normal"/>
+    <w:next w:val="Normal"/>
+    <w:link w:val="Heading2Char"/>
+    <w:uiPriority w:val="9"/>
+    <w:unhideWhenUsed/>
+    <w:qFormat/>
+    <w:rsid w:val="008B3862"/>
+    <w:pPr>
+      <w:keepNext/>
+      <w:keepLines/>
+      <w:spacing w:before="40" w:after="0"/>
+      <w:outlineLvl w:val="1"/>
+    </w:pPr>
+    <w:rPr>
+      <w:rFonts w:asciiTheme="majorHAnsi" w:eastAsiaTheme="majorEastAsia" w:hAnsiTheme="majorHAnsi" w:cstheme="majorBidi"/>
+      <w:color w:val="2F5496" w:themeColor="accent1" w:themeShade="BF"/>
+      <w:sz w:val="26"/>
+      <w:szCs w:val="26"/>
+    </w:rPr>
+  </w:style>
+  <w:style w:type="paragraph" w:styleId="Heading3">
+    <w:name w:val="heading 3"/>
+    <w:basedOn w:val="Normal"/>
+    <w:next w:val="Normal"/>
+    <w:link w:val="Heading3Char"/>
+    <w:uiPriority w:val="9"/>
+    <w:unhideWhenUsed/>
+    <w:qFormat/>
+    <w:rsid w:val="008B3862"/>
+    <w:pPr>
+      <w:keepNext/>
+      <w:keepLines/>
+      <w:spacing w:before="40" w:after="0"/>
+      <w:outlineLvl w:val="2"/>
+    </w:pPr>
+    <w:rPr>
+      <w:rFonts w:asciiTheme="majorHAnsi" w:eastAsiaTheme="majorEastAsia" w:hAnsiTheme="majorHAnsi" w:cstheme="majorBidi"/>
+      <w:color w:val="1F3763" w:themeColor="accent1" w:themeShade="7F"/>
+      <w:sz w:val="24"/>
+      <w:szCs w:val="24"/>
+    </w:rPr>
+  </w:style>
+  <w:style w:type="paragraph" w:styleId="Heading4">
+    <w:name w:val="heading 4"/>
+    <w:basedOn w:val="Normal"/>
+    <w:next w:val="Normal"/>
+    <w:link w:val="Heading4Char"/>
+    <w:uiPriority w:val="9"/>
+    <w:unhideWhenUsed/>
+    <w:qFormat/>
+    <w:rsid w:val="008F3BF1"/>
+    <w:pPr>
+      <w:keepNext/>
+      <w:keepLines/>
+      <w:spacing w:before="40" w:after="0"/>
+      <w:outlineLvl w:val="3"/>
+    </w:pPr>
+    <w:rPr>
+      <w:rFonts w:asciiTheme="majorHAnsi" w:eastAsiaTheme="majorEastAsia" w:hAnsiTheme="majorHAnsi" w:cstheme="majorBidi"/>
+      <w:i/>
+      <w:iCs/>
+      <w:color w:val="2F5496" w:themeColor="accent1" w:themeShade="BF"/>
+    </w:rPr>
+  </w:style>
   <w:style w:type="character" w:default="1" w:styleId="DefaultParagraphFont">
     <w:name w:val="Default Paragraph Font"/>
     <w:uiPriority w:val="1"/>
-    <w:semiHidden/>
     <w:unhideWhenUsed/>
   </w:style>
   <w:style w:type="table" w:default="1" w:styleId="TableNormal">
@@ -1794,6 +5089,133 @@
     <w:link w:val="Footer"/>
     <w:uiPriority w:val="99"/>
     <w:rsid w:val="008A7BDD"/>
+  </w:style>
+  <w:style w:type="character" w:styleId="Strong">
+    <w:name w:val="Strong"/>
+    <w:basedOn w:val="DefaultParagraphFont"/>
+    <w:uiPriority w:val="22"/>
+    <w:qFormat/>
+    <w:rsid w:val="00DC5518"/>
+    <w:rPr>
+      <w:b/>
+      <w:bCs/>
+    </w:rPr>
+  </w:style>
+  <w:style w:type="character" w:customStyle="1" w:styleId="Heading2Char">
+    <w:name w:val="Heading 2 Char"/>
+    <w:basedOn w:val="DefaultParagraphFont"/>
+    <w:link w:val="Heading2"/>
+    <w:uiPriority w:val="9"/>
+    <w:rsid w:val="008B3862"/>
+    <w:rPr>
+      <w:rFonts w:asciiTheme="majorHAnsi" w:eastAsiaTheme="majorEastAsia" w:hAnsiTheme="majorHAnsi" w:cstheme="majorBidi"/>
+      <w:color w:val="2F5496" w:themeColor="accent1" w:themeShade="BF"/>
+      <w:sz w:val="26"/>
+      <w:szCs w:val="26"/>
+    </w:rPr>
+  </w:style>
+  <w:style w:type="character" w:customStyle="1" w:styleId="Heading1Char">
+    <w:name w:val="Heading 1 Char"/>
+    <w:basedOn w:val="DefaultParagraphFont"/>
+    <w:link w:val="Heading1"/>
+    <w:uiPriority w:val="9"/>
+    <w:rsid w:val="008B3862"/>
+    <w:rPr>
+      <w:rFonts w:asciiTheme="majorHAnsi" w:eastAsiaTheme="majorEastAsia" w:hAnsiTheme="majorHAnsi" w:cstheme="majorBidi"/>
+      <w:color w:val="2F5496" w:themeColor="accent1" w:themeShade="BF"/>
+      <w:sz w:val="32"/>
+      <w:szCs w:val="32"/>
+    </w:rPr>
+  </w:style>
+  <w:style w:type="character" w:customStyle="1" w:styleId="Heading3Char">
+    <w:name w:val="Heading 3 Char"/>
+    <w:basedOn w:val="DefaultParagraphFont"/>
+    <w:link w:val="Heading3"/>
+    <w:uiPriority w:val="9"/>
+    <w:rsid w:val="008B3862"/>
+    <w:rPr>
+      <w:rFonts w:asciiTheme="majorHAnsi" w:eastAsiaTheme="majorEastAsia" w:hAnsiTheme="majorHAnsi" w:cstheme="majorBidi"/>
+      <w:color w:val="1F3763" w:themeColor="accent1" w:themeShade="7F"/>
+      <w:sz w:val="24"/>
+      <w:szCs w:val="24"/>
+    </w:rPr>
+  </w:style>
+  <w:style w:type="character" w:customStyle="1" w:styleId="Heading4Char">
+    <w:name w:val="Heading 4 Char"/>
+    <w:basedOn w:val="DefaultParagraphFont"/>
+    <w:link w:val="Heading4"/>
+    <w:uiPriority w:val="9"/>
+    <w:rsid w:val="008F3BF1"/>
+    <w:rPr>
+      <w:rFonts w:asciiTheme="majorHAnsi" w:eastAsiaTheme="majorEastAsia" w:hAnsiTheme="majorHAnsi" w:cstheme="majorBidi"/>
+      <w:i/>
+      <w:iCs/>
+      <w:color w:val="2F5496" w:themeColor="accent1" w:themeShade="BF"/>
+    </w:rPr>
+  </w:style>
+  <w:style w:type="paragraph" w:styleId="TOCHeading">
+    <w:name w:val="TOC Heading"/>
+    <w:basedOn w:val="Heading1"/>
+    <w:next w:val="Normal"/>
+    <w:uiPriority w:val="39"/>
+    <w:unhideWhenUsed/>
+    <w:qFormat/>
+    <w:rsid w:val="005A2F64"/>
+    <w:pPr>
+      <w:outlineLvl w:val="9"/>
+    </w:pPr>
+    <w:rPr>
+      <w:lang w:bidi="ar-SA"/>
+    </w:rPr>
+  </w:style>
+  <w:style w:type="paragraph" w:styleId="TOC1">
+    <w:name w:val="toc 1"/>
+    <w:basedOn w:val="Normal"/>
+    <w:next w:val="Normal"/>
+    <w:autoRedefine/>
+    <w:uiPriority w:val="39"/>
+    <w:unhideWhenUsed/>
+    <w:rsid w:val="005A2F64"/>
+    <w:pPr>
+      <w:spacing w:after="100"/>
+    </w:pPr>
+  </w:style>
+  <w:style w:type="paragraph" w:styleId="TOC2">
+    <w:name w:val="toc 2"/>
+    <w:basedOn w:val="Normal"/>
+    <w:next w:val="Normal"/>
+    <w:autoRedefine/>
+    <w:uiPriority w:val="39"/>
+    <w:unhideWhenUsed/>
+    <w:rsid w:val="005A2F64"/>
+    <w:pPr>
+      <w:spacing w:after="100"/>
+      <w:ind w:left="220"/>
+    </w:pPr>
+  </w:style>
+  <w:style w:type="paragraph" w:styleId="TOC3">
+    <w:name w:val="toc 3"/>
+    <w:basedOn w:val="Normal"/>
+    <w:next w:val="Normal"/>
+    <w:autoRedefine/>
+    <w:uiPriority w:val="39"/>
+    <w:unhideWhenUsed/>
+    <w:rsid w:val="005A2F64"/>
+    <w:pPr>
+      <w:spacing w:after="100"/>
+      <w:ind w:left="440"/>
+    </w:pPr>
+  </w:style>
+  <w:style w:type="character" w:styleId="Hyperlink">
+    <w:name w:val="Hyperlink"/>
+    <w:basedOn w:val="DefaultParagraphFont"/>
+    <w:uiPriority w:val="99"/>
+    <w:unhideWhenUsed/>
+    <w:rsid w:val="005A2F64"/>
+    <w:rPr>
+      <w:color w:val="0563C1" w:themeColor="hyperlink"/>
+      <w:u w:val="single"/>
+    </w:rPr>
   </w:style>
 </w:styles>
 </file>

</xml_diff>